<commit_message>
Add docx templater html module (#154)
</commit_message>
<xml_diff>
--- a/lib/wordExport/bmc.docx
+++ b/lib/wordExport/bmc.docx
@@ -1,13 +1,14 @@
 
 <file path=word/document.xml><?xml version="1.0" encoding="utf-8"?>
-<w:document xmlns:ve="http://schemas.openxmlformats.org/markup-compatibility/2006" xmlns:o="urn:schemas-microsoft-com:office:office" xmlns:r="http://schemas.openxmlformats.org/officeDocument/2006/relationships" xmlns:m="http://schemas.openxmlformats.org/officeDocument/2006/math" xmlns:v="urn:schemas-microsoft-com:vml" xmlns:wp="http://schemas.openxmlformats.org/drawingml/2006/wordprocessingDrawing" xmlns:w10="urn:schemas-microsoft-com:office:word" xmlns:w="http://schemas.openxmlformats.org/wordprocessingml/2006/main" xmlns:wne="http://schemas.microsoft.com/office/word/2006/wordml">
+<w:document xmlns:o="urn:schemas-microsoft-com:office:office" xmlns:r="http://schemas.openxmlformats.org/officeDocument/2006/relationships" xmlns:v="urn:schemas-microsoft-com:vml" xmlns:w="http://schemas.openxmlformats.org/wordprocessingml/2006/main" xmlns:w10="urn:schemas-microsoft-com:office:word" xmlns:wp="http://schemas.openxmlformats.org/drawingml/2006/wordprocessingDrawing" xmlns:wps="http://schemas.microsoft.com/office/word/2010/wordprocessingShape" xmlns:wpg="http://schemas.microsoft.com/office/word/2010/wordprocessingGroup" xmlns:mc="http://schemas.openxmlformats.org/markup-compatibility/2006" xmlns:wp14="http://schemas.microsoft.com/office/word/2010/wordprocessingDrawing" xmlns:w14="http://schemas.microsoft.com/office/word/2010/wordml" mc:Ignorable="w14 wp14">
   <w:body>
     <w:p>
       <w:pPr>
         <w:pStyle w:val="Body"/>
         <w:jc w:val="center"/>
         <w:rPr>
-          <w:rFonts w:ascii="Droid Sans Mono" w:eastAsia="Droid Sans Mono" w:hAnsi="Droid Sans Mono" w:cs="Droid Sans Mono"/>
+          <w:rFonts w:ascii="Droid Sans Mono" w:hAnsi="Droid Sans Mono" w:eastAsia="Droid Sans Mono" w:cs="Droid Sans Mono"/>
+          <w:b/>
           <w:b/>
           <w:bCs/>
           <w:sz w:val="64"/>
@@ -16,52 +17,34 @@
       </w:pPr>
       <w:r>
         <w:rPr>
-          <w:rFonts w:ascii="Meslo LG M" w:eastAsia="Meslo LG M" w:hAnsi="Meslo LG M" w:cs="Meslo LG M"/>
+          <w:rFonts w:eastAsia="Meslo LG M" w:cs="Meslo LG M" w:ascii="Meslo LG M" w:hAnsi="Meslo LG M"/>
           <w:b/>
           <w:bCs/>
           <w:sz w:val="64"/>
           <w:szCs w:val="64"/>
         </w:rPr>
-        <w:t>{</w:t>
-      </w:r>
-      <w:proofErr w:type="gramStart"/>
-      <w:r>
-        <w:rPr>
-          <w:rFonts w:ascii="Meslo LG M" w:eastAsia="Meslo LG M" w:hAnsi="Meslo LG M" w:cs="Meslo LG M"/>
-          <w:b/>
-          <w:bCs/>
-          <w:sz w:val="64"/>
-          <w:szCs w:val="64"/>
-        </w:rPr>
-        <w:t>title</w:t>
-      </w:r>
-      <w:proofErr w:type="gramEnd"/>
-      <w:r>
-        <w:rPr>
-          <w:rFonts w:ascii="Meslo LG M" w:eastAsia="Meslo LG M" w:hAnsi="Meslo LG M" w:cs="Meslo LG M"/>
-          <w:b/>
-          <w:bCs/>
-          <w:sz w:val="64"/>
-          <w:szCs w:val="64"/>
-        </w:rPr>
-        <w:t>}</w:t>
+        <w:t>{title}</w:t>
       </w:r>
     </w:p>
     <w:p>
       <w:pPr>
         <w:pStyle w:val="Body"/>
+        <w:rPr/>
       </w:pPr>
+      <w:r>
+        <w:rPr/>
+      </w:r>
     </w:p>
     <w:p>
       <w:pPr>
         <w:pStyle w:val="Body"/>
         <w:rPr>
-          <w:rFonts w:ascii="Meslo LG M" w:eastAsia="Meslo LG M" w:hAnsi="Meslo LG M" w:cs="Meslo LG M"/>
+          <w:rFonts w:ascii="Meslo LG M" w:hAnsi="Meslo LG M" w:eastAsia="Meslo LG M" w:cs="Meslo LG M"/>
         </w:rPr>
       </w:pPr>
       <w:r>
         <w:rPr>
-          <w:rFonts w:ascii="Meslo LG M" w:eastAsia="Meslo LG M" w:hAnsi="Meslo LG M" w:cs="Meslo LG M"/>
+          <w:rFonts w:eastAsia="Meslo LG M" w:cs="Meslo LG M" w:ascii="Meslo LG M" w:hAnsi="Meslo LG M"/>
           <w:sz w:val="28"/>
           <w:szCs w:val="28"/>
           <w:lang w:val="nl-NL"/>
@@ -76,10 +59,16 @@
           <w:lang w:val="nl-NL"/>
         </w:rPr>
       </w:pPr>
+      <w:r>
+        <w:rPr>
+          <w:lang w:val="nl-NL"/>
+        </w:rPr>
+      </w:r>
     </w:p>
     <w:tbl>
       <w:tblPr>
         <w:tblW w:w="13545" w:type="dxa"/>
+        <w:jc w:val="left"/>
         <w:tblInd w:w="137" w:type="dxa"/>
         <w:tblBorders>
           <w:top w:val="single" w:sz="2" w:space="0" w:color="000001"/>
@@ -89,51 +78,52 @@
           <w:insideH w:val="single" w:sz="2" w:space="0" w:color="000001"/>
           <w:insideV w:val="single" w:sz="2" w:space="0" w:color="000001"/>
         </w:tblBorders>
-        <w:tblLayout w:type="fixed"/>
         <w:tblCellMar>
           <w:top w:w="80" w:type="dxa"/>
-          <w:left w:w="74" w:type="dxa"/>
+          <w:left w:w="71" w:type="dxa"/>
           <w:bottom w:w="80" w:type="dxa"/>
           <w:right w:w="80" w:type="dxa"/>
         </w:tblCellMar>
-        <w:tblLook w:val="04A0"/>
+        <w:tblLook w:val="04a0"/>
       </w:tblPr>
       <w:tblGrid>
-        <w:gridCol w:w="3056"/>
+        <w:gridCol w:w="3055"/>
         <w:gridCol w:w="2551"/>
         <w:gridCol w:w="2694"/>
         <w:gridCol w:w="2693"/>
-        <w:gridCol w:w="2551"/>
+        <w:gridCol w:w="2552"/>
       </w:tblGrid>
       <w:tr>
         <w:trPr>
-          <w:trHeight w:val="2435"/>
+          <w:trHeight w:val="2435" w:hRule="atLeast"/>
         </w:trPr>
         <w:tc>
           <w:tcPr>
-            <w:tcW w:w="3056" w:type="dxa"/>
+            <w:tcW w:w="3055" w:type="dxa"/>
             <w:vMerge w:val="restart"/>
             <w:tcBorders>
               <w:top w:val="single" w:sz="2" w:space="0" w:color="000001"/>
               <w:left w:val="single" w:sz="2" w:space="0" w:color="000001"/>
               <w:bottom w:val="single" w:sz="2" w:space="0" w:color="000001"/>
               <w:right w:val="single" w:sz="2" w:space="0" w:color="000001"/>
+              <w:insideH w:val="single" w:sz="2" w:space="0" w:color="000001"/>
+              <w:insideV w:val="single" w:sz="2" w:space="0" w:color="000001"/>
             </w:tcBorders>
-            <w:shd w:val="clear" w:color="auto" w:fill="CED7E7"/>
+            <w:shd w:color="auto" w:fill="CED7E7" w:val="clear"/>
             <w:tcMar>
-              <w:left w:w="74" w:type="dxa"/>
+              <w:left w:w="71" w:type="dxa"/>
             </w:tcMar>
           </w:tcPr>
           <w:p>
             <w:pPr>
               <w:pStyle w:val="TableContents"/>
               <w:rPr>
-                <w:rFonts w:ascii="Meslo LG M" w:eastAsia="Meslo LG M" w:hAnsi="Meslo LG M" w:cs="Meslo LG M"/>
-              </w:rPr>
-            </w:pPr>
-            <w:r>
-              <w:rPr>
-                <w:rFonts w:ascii="Meslo LG M" w:eastAsia="Meslo LG M" w:hAnsi="Meslo LG M" w:cs="Meslo LG M"/>
+                <w:rFonts w:ascii="Meslo LG M" w:hAnsi="Meslo LG M" w:eastAsia="Meslo LG M" w:cs="Meslo LG M"/>
+              </w:rPr>
+            </w:pPr>
+            <w:r>
+              <w:rPr>
+                <w:rFonts w:eastAsia="Meslo LG M" w:cs="Meslo LG M" w:ascii="Meslo LG M" w:hAnsi="Meslo LG M"/>
               </w:rPr>
               <w:t>Key Partners</w:t>
             </w:r>
@@ -141,60 +131,61 @@
           <w:p>
             <w:pPr>
               <w:pStyle w:val="TableContents"/>
-              <w:spacing w:line="51" w:lineRule="exact"/>
-              <w:rPr>
-                <w:rFonts w:ascii="Meslo LG M" w:eastAsia="Meslo LG M" w:hAnsi="Meslo LG M" w:cs="Meslo LG M"/>
-              </w:rPr>
-            </w:pPr>
-          </w:p>
-          <w:p>
-            <w:pPr>
-              <w:pStyle w:val="TableContents"/>
-              <w:spacing w:line="360" w:lineRule="auto"/>
-              <w:rPr>
-                <w:rFonts w:ascii="Meslo LG M" w:eastAsia="Meslo LG M" w:hAnsi="Meslo LG M" w:cs="Meslo LG M"/>
-              </w:rPr>
-            </w:pPr>
-          </w:p>
-          <w:p>
-            <w:pPr>
-              <w:pStyle w:val="TableContents"/>
-              <w:spacing w:line="360" w:lineRule="auto"/>
-            </w:pPr>
-            <w:r>
-              <w:rPr>
-                <w:rFonts w:ascii="Meslo LG M" w:eastAsia="Meslo LG M" w:hAnsi="Meslo LG M" w:cs="Meslo LG M"/>
+              <w:spacing w:lineRule="exact" w:line="51"/>
+              <w:rPr>
+                <w:rFonts w:ascii="Meslo LG M" w:hAnsi="Meslo LG M" w:eastAsia="Meslo LG M" w:cs="Meslo LG M"/>
+              </w:rPr>
+            </w:pPr>
+            <w:r>
+              <w:rPr>
+                <w:rFonts w:eastAsia="Meslo LG M" w:cs="Meslo LG M" w:ascii="Meslo LG M" w:hAnsi="Meslo LG M"/>
+              </w:rPr>
+            </w:r>
+          </w:p>
+          <w:p>
+            <w:pPr>
+              <w:pStyle w:val="TableContents"/>
+              <w:spacing w:lineRule="auto" w:line="360"/>
+              <w:rPr>
+                <w:rFonts w:ascii="Meslo LG M" w:hAnsi="Meslo LG M" w:eastAsia="Meslo LG M" w:cs="Meslo LG M"/>
+              </w:rPr>
+            </w:pPr>
+            <w:r>
+              <w:rPr>
+                <w:rFonts w:eastAsia="Meslo LG M" w:cs="Meslo LG M" w:ascii="Meslo LG M" w:hAnsi="Meslo LG M"/>
+              </w:rPr>
+            </w:r>
+          </w:p>
+          <w:p>
+            <w:pPr>
+              <w:pStyle w:val="TableContents"/>
+              <w:spacing w:lineRule="auto" w:line="360"/>
+              <w:rPr/>
+            </w:pPr>
+            <w:r>
+              <w:rPr>
+                <w:rFonts w:eastAsia="Meslo LG M" w:cs="Meslo LG M" w:ascii="Meslo LG M" w:hAnsi="Meslo LG M"/>
               </w:rPr>
               <w:t>{</w:t>
             </w:r>
-            <w:proofErr w:type="spellStart"/>
-            <w:r>
-              <w:rPr>
-                <w:rFonts w:ascii="Meslo LG M" w:eastAsia="Meslo LG M" w:hAnsi="Meslo LG M" w:cs="Meslo LG M"/>
-                <w:color w:val="404040" w:themeColor="text1" w:themeTint="BF"/>
-              </w:rPr>
-              <w:t>subDeliverablesArray</w:t>
-            </w:r>
-            <w:proofErr w:type="spellEnd"/>
-            <w:r>
-              <w:rPr>
-                <w:rFonts w:ascii="Meslo LG M" w:eastAsia="Meslo LG M" w:hAnsi="Meslo LG M" w:cs="Meslo LG M"/>
-                <w:color w:val="404040" w:themeColor="text1" w:themeTint="BF"/>
-              </w:rPr>
-              <w:t>[0].</w:t>
-            </w:r>
-            <w:proofErr w:type="spellStart"/>
-            <w:r>
-              <w:rPr>
-                <w:rFonts w:ascii="Meslo LG M" w:eastAsia="Meslo LG M" w:hAnsi="Meslo LG M" w:cs="Meslo LG M"/>
-                <w:color w:val="404040" w:themeColor="text1" w:themeTint="BF"/>
-              </w:rPr>
-              <w:t>activities.keypartners.data</w:t>
-            </w:r>
-            <w:proofErr w:type="spellEnd"/>
-            <w:r>
-              <w:rPr>
-                <w:rFonts w:ascii="Meslo LG M" w:eastAsia="Meslo LG M" w:hAnsi="Meslo LG M" w:cs="Meslo LG M"/>
+            <w:bookmarkStart w:id="0" w:name="__DdeLink__1413_683873263"/>
+            <w:r>
+              <w:rPr>
+                <w:rFonts w:eastAsia="Meslo LG M" w:cs="Meslo LG M" w:ascii="Meslo LG M" w:hAnsi="Meslo LG M"/>
+              </w:rPr>
+              <w:t>~~</w:t>
+            </w:r>
+            <w:bookmarkEnd w:id="0"/>
+            <w:r>
+              <w:rPr>
+                <w:rFonts w:eastAsia="Meslo LG M" w:cs="Meslo LG M" w:ascii="Meslo LG M" w:hAnsi="Meslo LG M"/>
+                <w:color w:val="404040" w:themeColor="text1" w:themeTint="bf"/>
+              </w:rPr>
+              <w:t>subDeliverablesArray[0].activities.keypartners.data</w:t>
+            </w:r>
+            <w:r>
+              <w:rPr>
+                <w:rFonts w:eastAsia="Meslo LG M" w:cs="Meslo LG M" w:ascii="Meslo LG M" w:hAnsi="Meslo LG M"/>
               </w:rPr>
               <w:t>}</w:t>
             </w:r>
@@ -208,22 +199,24 @@
               <w:left w:val="single" w:sz="2" w:space="0" w:color="000001"/>
               <w:bottom w:val="single" w:sz="2" w:space="0" w:color="000001"/>
               <w:right w:val="single" w:sz="2" w:space="0" w:color="000001"/>
+              <w:insideH w:val="single" w:sz="2" w:space="0" w:color="000001"/>
+              <w:insideV w:val="single" w:sz="2" w:space="0" w:color="000001"/>
             </w:tcBorders>
-            <w:shd w:val="clear" w:color="auto" w:fill="CED7E7"/>
+            <w:shd w:color="auto" w:fill="CED7E7" w:val="clear"/>
             <w:tcMar>
-              <w:left w:w="74" w:type="dxa"/>
+              <w:left w:w="71" w:type="dxa"/>
             </w:tcMar>
           </w:tcPr>
           <w:p>
             <w:pPr>
               <w:pStyle w:val="TableContents"/>
               <w:rPr>
-                <w:rFonts w:ascii="Meslo LG M" w:eastAsia="Meslo LG M" w:hAnsi="Meslo LG M" w:cs="Meslo LG M"/>
-              </w:rPr>
-            </w:pPr>
-            <w:r>
-              <w:rPr>
-                <w:rFonts w:ascii="Meslo LG M" w:eastAsia="Meslo LG M" w:hAnsi="Meslo LG M" w:cs="Meslo LG M"/>
+                <w:rFonts w:ascii="Meslo LG M" w:hAnsi="Meslo LG M" w:eastAsia="Meslo LG M" w:cs="Meslo LG M"/>
+              </w:rPr>
+            </w:pPr>
+            <w:r>
+              <w:rPr>
+                <w:rFonts w:eastAsia="Meslo LG M" w:cs="Meslo LG M" w:ascii="Meslo LG M" w:hAnsi="Meslo LG M"/>
               </w:rPr>
               <w:t>Key Activities</w:t>
             </w:r>
@@ -232,58 +225,57 @@
             <w:pPr>
               <w:pStyle w:val="TableContents"/>
               <w:rPr>
-                <w:rFonts w:ascii="Meslo LG M" w:eastAsia="Meslo LG M" w:hAnsi="Meslo LG M" w:cs="Meslo LG M"/>
-              </w:rPr>
-            </w:pPr>
-          </w:p>
-          <w:p>
-            <w:pPr>
-              <w:pStyle w:val="TableContents"/>
-              <w:spacing w:line="360" w:lineRule="auto"/>
-              <w:rPr>
-                <w:rFonts w:ascii="Meslo LG M" w:eastAsia="Meslo LG M" w:hAnsi="Meslo LG M" w:cs="Meslo LG M"/>
-              </w:rPr>
-            </w:pPr>
-          </w:p>
-          <w:p>
-            <w:pPr>
-              <w:pStyle w:val="TableContents"/>
-              <w:spacing w:line="360" w:lineRule="auto"/>
-            </w:pPr>
-            <w:r>
-              <w:rPr>
-                <w:rFonts w:ascii="Meslo LG M" w:eastAsia="Meslo LG M" w:hAnsi="Meslo LG M" w:cs="Meslo LG M"/>
+                <w:rFonts w:ascii="Meslo LG M" w:hAnsi="Meslo LG M" w:eastAsia="Meslo LG M" w:cs="Meslo LG M"/>
+              </w:rPr>
+            </w:pPr>
+            <w:r>
+              <w:rPr>
+                <w:rFonts w:eastAsia="Meslo LG M" w:cs="Meslo LG M" w:ascii="Meslo LG M" w:hAnsi="Meslo LG M"/>
+              </w:rPr>
+            </w:r>
+          </w:p>
+          <w:p>
+            <w:pPr>
+              <w:pStyle w:val="TableContents"/>
+              <w:spacing w:lineRule="auto" w:line="360"/>
+              <w:rPr>
+                <w:rFonts w:ascii="Meslo LG M" w:hAnsi="Meslo LG M" w:eastAsia="Meslo LG M" w:cs="Meslo LG M"/>
+              </w:rPr>
+            </w:pPr>
+            <w:r>
+              <w:rPr>
+                <w:rFonts w:eastAsia="Meslo LG M" w:cs="Meslo LG M" w:ascii="Meslo LG M" w:hAnsi="Meslo LG M"/>
+              </w:rPr>
+            </w:r>
+          </w:p>
+          <w:p>
+            <w:pPr>
+              <w:pStyle w:val="TableContents"/>
+              <w:spacing w:lineRule="auto" w:line="360"/>
+              <w:rPr/>
+            </w:pPr>
+            <w:r>
+              <w:rPr>
+                <w:rFonts w:eastAsia="Meslo LG M" w:cs="Meslo LG M" w:ascii="Meslo LG M" w:hAnsi="Meslo LG M"/>
               </w:rPr>
               <w:t>{</w:t>
             </w:r>
-            <w:proofErr w:type="spellStart"/>
-            <w:r>
-              <w:rPr>
-                <w:rFonts w:ascii="Meslo LG M" w:eastAsia="Meslo LG M" w:hAnsi="Meslo LG M" w:cs="Meslo LG M"/>
-                <w:color w:val="404040" w:themeColor="text1" w:themeTint="BF"/>
-              </w:rPr>
-              <w:t>subDeliverablesArray</w:t>
-            </w:r>
-            <w:proofErr w:type="spellEnd"/>
-            <w:r>
-              <w:rPr>
-                <w:rFonts w:ascii="Meslo LG M" w:eastAsia="Meslo LG M" w:hAnsi="Meslo LG M" w:cs="Meslo LG M"/>
-                <w:color w:val="404040" w:themeColor="text1" w:themeTint="BF"/>
-              </w:rPr>
-              <w:t>[0].</w:t>
-            </w:r>
-            <w:proofErr w:type="spellStart"/>
-            <w:r>
-              <w:rPr>
-                <w:rFonts w:ascii="Meslo LG M" w:eastAsia="Meslo LG M" w:hAnsi="Meslo LG M" w:cs="Meslo LG M"/>
-                <w:color w:val="404040" w:themeColor="text1" w:themeTint="BF"/>
-              </w:rPr>
-              <w:t>activities.differentiators.data</w:t>
-            </w:r>
-            <w:proofErr w:type="spellEnd"/>
-            <w:r>
-              <w:rPr>
-                <w:rFonts w:ascii="Meslo LG M" w:eastAsia="Meslo LG M" w:hAnsi="Meslo LG M" w:cs="Meslo LG M"/>
+            <w:r>
+              <w:rPr>
+                <w:rFonts w:eastAsia="Meslo LG M" w:cs="Meslo LG M" w:ascii="Meslo LG M" w:hAnsi="Meslo LG M"/>
+              </w:rPr>
+              <w:t>~~</w:t>
+            </w:r>
+            <w:r>
+              <w:rPr>
+                <w:rFonts w:eastAsia="Meslo LG M" w:cs="Meslo LG M" w:ascii="Meslo LG M" w:hAnsi="Meslo LG M"/>
+                <w:color w:val="404040" w:themeColor="text1" w:themeTint="bf"/>
+              </w:rPr>
+              <w:t>subDeliverablesArray[0].activities.differentiators.data</w:t>
+            </w:r>
+            <w:r>
+              <w:rPr>
+                <w:rFonts w:eastAsia="Meslo LG M" w:cs="Meslo LG M" w:ascii="Meslo LG M" w:hAnsi="Meslo LG M"/>
               </w:rPr>
               <w:t>}</w:t>
             </w:r>
@@ -298,22 +290,24 @@
               <w:left w:val="single" w:sz="2" w:space="0" w:color="000001"/>
               <w:bottom w:val="single" w:sz="2" w:space="0" w:color="000001"/>
               <w:right w:val="single" w:sz="2" w:space="0" w:color="000001"/>
+              <w:insideH w:val="single" w:sz="2" w:space="0" w:color="000001"/>
+              <w:insideV w:val="single" w:sz="2" w:space="0" w:color="000001"/>
             </w:tcBorders>
-            <w:shd w:val="clear" w:color="auto" w:fill="CED7E7"/>
+            <w:shd w:color="auto" w:fill="CED7E7" w:val="clear"/>
             <w:tcMar>
-              <w:left w:w="74" w:type="dxa"/>
+              <w:left w:w="71" w:type="dxa"/>
             </w:tcMar>
           </w:tcPr>
           <w:p>
             <w:pPr>
               <w:pStyle w:val="TableContents"/>
               <w:rPr>
-                <w:rFonts w:ascii="Meslo LG M" w:eastAsia="Meslo LG M" w:hAnsi="Meslo LG M" w:cs="Meslo LG M"/>
-              </w:rPr>
-            </w:pPr>
-            <w:r>
-              <w:rPr>
-                <w:rFonts w:ascii="Meslo LG M" w:eastAsia="Meslo LG M" w:hAnsi="Meslo LG M" w:cs="Meslo LG M"/>
+                <w:rFonts w:ascii="Meslo LG M" w:hAnsi="Meslo LG M" w:eastAsia="Meslo LG M" w:cs="Meslo LG M"/>
+              </w:rPr>
+            </w:pPr>
+            <w:r>
+              <w:rPr>
+                <w:rFonts w:eastAsia="Meslo LG M" w:cs="Meslo LG M" w:ascii="Meslo LG M" w:hAnsi="Meslo LG M"/>
               </w:rPr>
               <w:t>Value Proposition</w:t>
             </w:r>
@@ -322,57 +316,56 @@
             <w:pPr>
               <w:pStyle w:val="TableContents"/>
               <w:rPr>
-                <w:rFonts w:ascii="Meslo LG M" w:eastAsia="Meslo LG M" w:hAnsi="Meslo LG M" w:cs="Meslo LG M"/>
-              </w:rPr>
-            </w:pPr>
-          </w:p>
-          <w:p>
-            <w:pPr>
-              <w:pStyle w:val="TableContents"/>
-              <w:rPr>
-                <w:rFonts w:ascii="Meslo LG M" w:eastAsia="Meslo LG M" w:hAnsi="Meslo LG M" w:cs="Meslo LG M"/>
-              </w:rPr>
-            </w:pPr>
-          </w:p>
-          <w:p>
-            <w:pPr>
-              <w:pStyle w:val="TableContents"/>
-              <w:spacing w:line="360" w:lineRule="auto"/>
-            </w:pPr>
-            <w:r>
-              <w:rPr>
-                <w:rFonts w:ascii="Meslo LG M" w:eastAsia="Meslo LG M" w:hAnsi="Meslo LG M" w:cs="Meslo LG M"/>
+                <w:rFonts w:ascii="Meslo LG M" w:hAnsi="Meslo LG M" w:eastAsia="Meslo LG M" w:cs="Meslo LG M"/>
+              </w:rPr>
+            </w:pPr>
+            <w:r>
+              <w:rPr>
+                <w:rFonts w:eastAsia="Meslo LG M" w:cs="Meslo LG M" w:ascii="Meslo LG M" w:hAnsi="Meslo LG M"/>
+              </w:rPr>
+            </w:r>
+          </w:p>
+          <w:p>
+            <w:pPr>
+              <w:pStyle w:val="TableContents"/>
+              <w:rPr>
+                <w:rFonts w:ascii="Meslo LG M" w:hAnsi="Meslo LG M" w:eastAsia="Meslo LG M" w:cs="Meslo LG M"/>
+              </w:rPr>
+            </w:pPr>
+            <w:r>
+              <w:rPr>
+                <w:rFonts w:eastAsia="Meslo LG M" w:cs="Meslo LG M" w:ascii="Meslo LG M" w:hAnsi="Meslo LG M"/>
+              </w:rPr>
+            </w:r>
+          </w:p>
+          <w:p>
+            <w:pPr>
+              <w:pStyle w:val="TableContents"/>
+              <w:spacing w:lineRule="auto" w:line="360"/>
+              <w:rPr/>
+            </w:pPr>
+            <w:r>
+              <w:rPr>
+                <w:rFonts w:eastAsia="Meslo LG M" w:cs="Meslo LG M" w:ascii="Meslo LG M" w:hAnsi="Meslo LG M"/>
               </w:rPr>
               <w:t>{</w:t>
             </w:r>
-            <w:proofErr w:type="spellStart"/>
-            <w:r>
-              <w:rPr>
-                <w:rFonts w:ascii="Meslo LG M" w:eastAsia="Meslo LG M" w:hAnsi="Meslo LG M" w:cs="Meslo LG M"/>
-                <w:color w:val="404040" w:themeColor="text1" w:themeTint="BF"/>
-              </w:rPr>
-              <w:t>subDeliverablesArray</w:t>
-            </w:r>
-            <w:proofErr w:type="spellEnd"/>
-            <w:r>
-              <w:rPr>
-                <w:rFonts w:ascii="Meslo LG M" w:eastAsia="Meslo LG M" w:hAnsi="Meslo LG M" w:cs="Meslo LG M"/>
-                <w:color w:val="404040" w:themeColor="text1" w:themeTint="BF"/>
-              </w:rPr>
-              <w:t>[0].</w:t>
-            </w:r>
-            <w:proofErr w:type="spellStart"/>
-            <w:r>
-              <w:rPr>
-                <w:rFonts w:ascii="Meslo LG M" w:eastAsia="Meslo LG M" w:hAnsi="Meslo LG M" w:cs="Meslo LG M"/>
-                <w:color w:val="404040" w:themeColor="text1" w:themeTint="BF"/>
-              </w:rPr>
-              <w:t>activities.valueproposition.data</w:t>
-            </w:r>
-            <w:proofErr w:type="spellEnd"/>
-            <w:r>
-              <w:rPr>
-                <w:rFonts w:ascii="Meslo LG M" w:eastAsia="Meslo LG M" w:hAnsi="Meslo LG M" w:cs="Meslo LG M"/>
+            <w:r>
+              <w:rPr>
+                <w:rFonts w:eastAsia="Meslo LG M" w:cs="Meslo LG M" w:ascii="Meslo LG M" w:hAnsi="Meslo LG M"/>
+              </w:rPr>
+              <w:t>~~</w:t>
+            </w:r>
+            <w:r>
+              <w:rPr>
+                <w:rFonts w:eastAsia="Meslo LG M" w:cs="Meslo LG M" w:ascii="Meslo LG M" w:hAnsi="Meslo LG M"/>
+                <w:color w:val="404040" w:themeColor="text1" w:themeTint="bf"/>
+              </w:rPr>
+              <w:t>subDeliverablesArray[0].activities.valueproposition.data</w:t>
+            </w:r>
+            <w:r>
+              <w:rPr>
+                <w:rFonts w:eastAsia="Meslo LG M" w:cs="Meslo LG M" w:ascii="Meslo LG M" w:hAnsi="Meslo LG M"/>
               </w:rPr>
               <w:t>}</w:t>
             </w:r>
@@ -386,119 +379,82 @@
               <w:left w:val="single" w:sz="2" w:space="0" w:color="000001"/>
               <w:bottom w:val="single" w:sz="2" w:space="0" w:color="000001"/>
               <w:right w:val="single" w:sz="2" w:space="0" w:color="000001"/>
+              <w:insideH w:val="single" w:sz="2" w:space="0" w:color="000001"/>
+              <w:insideV w:val="single" w:sz="2" w:space="0" w:color="000001"/>
             </w:tcBorders>
-            <w:shd w:val="clear" w:color="auto" w:fill="CED7E7"/>
+            <w:shd w:color="auto" w:fill="CED7E7" w:val="clear"/>
             <w:tcMar>
-              <w:left w:w="74" w:type="dxa"/>
+              <w:left w:w="71" w:type="dxa"/>
             </w:tcMar>
           </w:tcPr>
           <w:p>
             <w:pPr>
               <w:pStyle w:val="TableContents"/>
               <w:rPr>
-                <w:rFonts w:ascii="Meslo LG M" w:eastAsia="Meslo LG M" w:hAnsi="Meslo LG M" w:cs="Meslo LG M"/>
-              </w:rPr>
-            </w:pPr>
-            <w:r>
-              <w:rPr>
-                <w:rFonts w:ascii="Meslo LG M" w:eastAsia="Meslo LG M" w:hAnsi="Meslo LG M" w:cs="Meslo LG M"/>
-              </w:rPr>
-              <w:t>Customer Rel</w:t>
-            </w:r>
-            <w:r>
-              <w:rPr>
-                <w:rFonts w:ascii="Meslo LG M" w:eastAsia="Meslo LG M" w:hAnsi="Meslo LG M" w:cs="Meslo LG M"/>
-              </w:rPr>
-              <w:t>a</w:t>
-            </w:r>
-            <w:r>
-              <w:rPr>
-                <w:rFonts w:ascii="Meslo LG M" w:eastAsia="Meslo LG M" w:hAnsi="Meslo LG M" w:cs="Meslo LG M"/>
-              </w:rPr>
-              <w:t>tio</w:t>
-            </w:r>
-            <w:r>
-              <w:rPr>
-                <w:rFonts w:ascii="Meslo LG M" w:eastAsia="Meslo LG M" w:hAnsi="Meslo LG M" w:cs="Meslo LG M"/>
-              </w:rPr>
-              <w:t>n</w:t>
-            </w:r>
-            <w:r>
-              <w:rPr>
-                <w:rFonts w:ascii="Meslo LG M" w:eastAsia="Meslo LG M" w:hAnsi="Meslo LG M" w:cs="Meslo LG M"/>
-              </w:rPr>
-              <w:t>ships</w:t>
-            </w:r>
-          </w:p>
-          <w:p>
-            <w:pPr>
-              <w:pStyle w:val="TableContents"/>
-              <w:rPr>
-                <w:rFonts w:ascii="Meslo LG M" w:eastAsia="Meslo LG M" w:hAnsi="Meslo LG M" w:cs="Meslo LG M"/>
-              </w:rPr>
-            </w:pPr>
-          </w:p>
-          <w:p>
-            <w:pPr>
-              <w:pStyle w:val="TableContents"/>
-              <w:rPr>
-                <w:rFonts w:ascii="Meslo LG M" w:eastAsia="Meslo LG M" w:hAnsi="Meslo LG M" w:cs="Meslo LG M"/>
-              </w:rPr>
-            </w:pPr>
-          </w:p>
-          <w:p>
-            <w:pPr>
-              <w:pStyle w:val="TableContents"/>
-              <w:spacing w:line="360" w:lineRule="auto"/>
-            </w:pPr>
-            <w:r>
-              <w:rPr>
-                <w:rFonts w:ascii="Meslo LG M" w:eastAsia="Meslo LG M" w:hAnsi="Meslo LG M" w:cs="Meslo LG M"/>
+                <w:rFonts w:ascii="Meslo LG M" w:hAnsi="Meslo LG M" w:eastAsia="Meslo LG M" w:cs="Meslo LG M"/>
+              </w:rPr>
+            </w:pPr>
+            <w:r>
+              <w:rPr>
+                <w:rFonts w:eastAsia="Meslo LG M" w:cs="Meslo LG M" w:ascii="Meslo LG M" w:hAnsi="Meslo LG M"/>
+              </w:rPr>
+              <w:t>Customer Relationships</w:t>
+            </w:r>
+          </w:p>
+          <w:p>
+            <w:pPr>
+              <w:pStyle w:val="TableContents"/>
+              <w:rPr>
+                <w:rFonts w:ascii="Meslo LG M" w:hAnsi="Meslo LG M" w:eastAsia="Meslo LG M" w:cs="Meslo LG M"/>
+              </w:rPr>
+            </w:pPr>
+            <w:r>
+              <w:rPr>
+                <w:rFonts w:eastAsia="Meslo LG M" w:cs="Meslo LG M" w:ascii="Meslo LG M" w:hAnsi="Meslo LG M"/>
+              </w:rPr>
+            </w:r>
+          </w:p>
+          <w:p>
+            <w:pPr>
+              <w:pStyle w:val="TableContents"/>
+              <w:rPr>
+                <w:rFonts w:ascii="Meslo LG M" w:hAnsi="Meslo LG M" w:eastAsia="Meslo LG M" w:cs="Meslo LG M"/>
+              </w:rPr>
+            </w:pPr>
+            <w:r>
+              <w:rPr>
+                <w:rFonts w:eastAsia="Meslo LG M" w:cs="Meslo LG M" w:ascii="Meslo LG M" w:hAnsi="Meslo LG M"/>
+              </w:rPr>
+            </w:r>
+          </w:p>
+          <w:p>
+            <w:pPr>
+              <w:pStyle w:val="TableContents"/>
+              <w:spacing w:lineRule="auto" w:line="360"/>
+              <w:rPr/>
+            </w:pPr>
+            <w:r>
+              <w:rPr>
+                <w:rFonts w:eastAsia="Meslo LG M" w:cs="Meslo LG M" w:ascii="Meslo LG M" w:hAnsi="Meslo LG M"/>
               </w:rPr>
               <w:t>{</w:t>
             </w:r>
-            <w:proofErr w:type="spellStart"/>
-            <w:r>
-              <w:rPr>
-                <w:rFonts w:ascii="Meslo LG M" w:eastAsia="Meslo LG M" w:hAnsi="Meslo LG M" w:cs="Meslo LG M"/>
-                <w:color w:val="404040" w:themeColor="text1" w:themeTint="BF"/>
-              </w:rPr>
-              <w:t>subDeliverablesA</w:t>
-            </w:r>
-            <w:r>
-              <w:rPr>
-                <w:rFonts w:ascii="Meslo LG M" w:eastAsia="Meslo LG M" w:hAnsi="Meslo LG M" w:cs="Meslo LG M"/>
-                <w:color w:val="404040" w:themeColor="text1" w:themeTint="BF"/>
-              </w:rPr>
-              <w:t>r</w:t>
-            </w:r>
-            <w:r>
-              <w:rPr>
-                <w:rFonts w:ascii="Meslo LG M" w:eastAsia="Meslo LG M" w:hAnsi="Meslo LG M" w:cs="Meslo LG M"/>
-                <w:color w:val="404040" w:themeColor="text1" w:themeTint="BF"/>
-              </w:rPr>
-              <w:t>ray</w:t>
-            </w:r>
-            <w:proofErr w:type="spellEnd"/>
-            <w:r>
-              <w:rPr>
-                <w:rFonts w:ascii="Meslo LG M" w:eastAsia="Meslo LG M" w:hAnsi="Meslo LG M" w:cs="Meslo LG M"/>
-                <w:color w:val="404040" w:themeColor="text1" w:themeTint="BF"/>
-              </w:rPr>
-              <w:t>[0].</w:t>
-            </w:r>
-            <w:proofErr w:type="spellStart"/>
-            <w:r>
-              <w:rPr>
-                <w:rFonts w:ascii="Meslo LG M" w:eastAsia="Meslo LG M" w:hAnsi="Meslo LG M" w:cs="Meslo LG M"/>
-                <w:color w:val="404040" w:themeColor="text1" w:themeTint="BF"/>
-              </w:rPr>
-              <w:t>activities.customerrelationships.data</w:t>
-            </w:r>
-            <w:proofErr w:type="spellEnd"/>
-            <w:r>
-              <w:rPr>
-                <w:rFonts w:ascii="Meslo LG M" w:eastAsia="Meslo LG M" w:hAnsi="Meslo LG M" w:cs="Meslo LG M"/>
+            <w:r>
+              <w:rPr>
+                <w:rFonts w:eastAsia="Meslo LG M" w:cs="Meslo LG M" w:ascii="Meslo LG M" w:hAnsi="Meslo LG M"/>
+              </w:rPr>
+              <w:t>~~</w:t>
+            </w:r>
+            <w:r>
+              <w:rPr>
+                <w:rFonts w:eastAsia="Meslo LG M" w:cs="Meslo LG M" w:ascii="Meslo LG M" w:hAnsi="Meslo LG M"/>
+                <w:color w:val="404040" w:themeColor="text1" w:themeTint="bf"/>
+              </w:rPr>
+              <w:t>subDeliverablesArray[0].activities.customerrelationships.data</w:t>
+            </w:r>
+            <w:r>
+              <w:rPr>
+                <w:rFonts w:eastAsia="Meslo LG M" w:cs="Meslo LG M" w:ascii="Meslo LG M" w:hAnsi="Meslo LG M"/>
               </w:rPr>
               <w:t>}</w:t>
             </w:r>
@@ -506,26 +462,29 @@
         </w:tc>
         <w:tc>
           <w:tcPr>
-            <w:tcW w:w="2551" w:type="dxa"/>
+            <w:tcW w:w="2552" w:type="dxa"/>
             <w:vMerge w:val="restart"/>
             <w:tcBorders>
               <w:top w:val="single" w:sz="2" w:space="0" w:color="000001"/>
               <w:left w:val="single" w:sz="2" w:space="0" w:color="000001"/>
               <w:bottom w:val="single" w:sz="2" w:space="0" w:color="000001"/>
               <w:right w:val="single" w:sz="2" w:space="0" w:color="000001"/>
+              <w:insideH w:val="single" w:sz="2" w:space="0" w:color="000001"/>
+              <w:insideV w:val="single" w:sz="2" w:space="0" w:color="000001"/>
             </w:tcBorders>
-            <w:shd w:val="clear" w:color="auto" w:fill="CED7E7"/>
+            <w:shd w:color="auto" w:fill="CED7E7" w:val="clear"/>
             <w:tcMar>
-              <w:left w:w="74" w:type="dxa"/>
+              <w:left w:w="71" w:type="dxa"/>
             </w:tcMar>
           </w:tcPr>
           <w:p>
             <w:pPr>
               <w:pStyle w:val="TableContents"/>
-            </w:pPr>
-            <w:r>
-              <w:rPr>
-                <w:rFonts w:ascii="Meslo LG M" w:eastAsia="Meslo LG M" w:hAnsi="Meslo LG M" w:cs="Meslo LG M"/>
+              <w:rPr/>
+            </w:pPr>
+            <w:r>
+              <w:rPr>
+                <w:rFonts w:eastAsia="Meslo LG M" w:cs="Meslo LG M" w:ascii="Meslo LG M" w:hAnsi="Meslo LG M"/>
               </w:rPr>
               <w:t>Target Customers</w:t>
             </w:r>
@@ -534,57 +493,56 @@
             <w:pPr>
               <w:pStyle w:val="TableContents"/>
               <w:rPr>
-                <w:rFonts w:ascii="Meslo LG M" w:eastAsia="Meslo LG M" w:hAnsi="Meslo LG M" w:cs="Meslo LG M"/>
-              </w:rPr>
-            </w:pPr>
-          </w:p>
-          <w:p>
-            <w:pPr>
-              <w:pStyle w:val="TableContents"/>
-              <w:rPr>
-                <w:rFonts w:ascii="Meslo LG M" w:eastAsia="Meslo LG M" w:hAnsi="Meslo LG M" w:cs="Meslo LG M"/>
-              </w:rPr>
-            </w:pPr>
-          </w:p>
-          <w:p>
-            <w:pPr>
-              <w:pStyle w:val="TableContents"/>
-              <w:spacing w:line="360" w:lineRule="auto"/>
-            </w:pPr>
-            <w:r>
-              <w:rPr>
-                <w:rFonts w:ascii="Meslo LG M" w:eastAsia="Meslo LG M" w:hAnsi="Meslo LG M" w:cs="Meslo LG M"/>
+                <w:rFonts w:ascii="Meslo LG M" w:hAnsi="Meslo LG M" w:eastAsia="Meslo LG M" w:cs="Meslo LG M"/>
+              </w:rPr>
+            </w:pPr>
+            <w:r>
+              <w:rPr>
+                <w:rFonts w:eastAsia="Meslo LG M" w:cs="Meslo LG M" w:ascii="Meslo LG M" w:hAnsi="Meslo LG M"/>
+              </w:rPr>
+            </w:r>
+          </w:p>
+          <w:p>
+            <w:pPr>
+              <w:pStyle w:val="TableContents"/>
+              <w:rPr>
+                <w:rFonts w:ascii="Meslo LG M" w:hAnsi="Meslo LG M" w:eastAsia="Meslo LG M" w:cs="Meslo LG M"/>
+              </w:rPr>
+            </w:pPr>
+            <w:r>
+              <w:rPr>
+                <w:rFonts w:eastAsia="Meslo LG M" w:cs="Meslo LG M" w:ascii="Meslo LG M" w:hAnsi="Meslo LG M"/>
+              </w:rPr>
+            </w:r>
+          </w:p>
+          <w:p>
+            <w:pPr>
+              <w:pStyle w:val="TableContents"/>
+              <w:spacing w:lineRule="auto" w:line="360"/>
+              <w:rPr/>
+            </w:pPr>
+            <w:r>
+              <w:rPr>
+                <w:rFonts w:eastAsia="Meslo LG M" w:cs="Meslo LG M" w:ascii="Meslo LG M" w:hAnsi="Meslo LG M"/>
               </w:rPr>
               <w:t>{</w:t>
             </w:r>
-            <w:proofErr w:type="spellStart"/>
-            <w:r>
-              <w:rPr>
-                <w:rFonts w:ascii="Meslo LG M" w:eastAsia="Meslo LG M" w:hAnsi="Meslo LG M" w:cs="Meslo LG M"/>
-                <w:color w:val="404040" w:themeColor="text1" w:themeTint="BF"/>
-              </w:rPr>
-              <w:t>subDeliverablesArray</w:t>
-            </w:r>
-            <w:proofErr w:type="spellEnd"/>
-            <w:r>
-              <w:rPr>
-                <w:rFonts w:ascii="Meslo LG M" w:eastAsia="Meslo LG M" w:hAnsi="Meslo LG M" w:cs="Meslo LG M"/>
-                <w:color w:val="404040" w:themeColor="text1" w:themeTint="BF"/>
-              </w:rPr>
-              <w:t>[0].</w:t>
-            </w:r>
-            <w:proofErr w:type="spellStart"/>
-            <w:r>
-              <w:rPr>
-                <w:rFonts w:ascii="Meslo LG M" w:eastAsia="Meslo LG M" w:hAnsi="Meslo LG M" w:cs="Meslo LG M"/>
-                <w:color w:val="404040" w:themeColor="text1" w:themeTint="BF"/>
-              </w:rPr>
-              <w:t>activities.customersegments.data</w:t>
-            </w:r>
-            <w:proofErr w:type="spellEnd"/>
-            <w:r>
-              <w:rPr>
-                <w:rFonts w:ascii="Meslo LG M" w:eastAsia="Meslo LG M" w:hAnsi="Meslo LG M" w:cs="Meslo LG M"/>
+            <w:r>
+              <w:rPr>
+                <w:rFonts w:eastAsia="Meslo LG M" w:cs="Meslo LG M" w:ascii="Meslo LG M" w:hAnsi="Meslo LG M"/>
+              </w:rPr>
+              <w:t>~~</w:t>
+            </w:r>
+            <w:r>
+              <w:rPr>
+                <w:rFonts w:eastAsia="Meslo LG M" w:cs="Meslo LG M" w:ascii="Meslo LG M" w:hAnsi="Meslo LG M"/>
+                <w:color w:val="404040" w:themeColor="text1" w:themeTint="bf"/>
+              </w:rPr>
+              <w:t>subDeliverablesArray[0].activities.customersegments.data</w:t>
+            </w:r>
+            <w:r>
+              <w:rPr>
+                <w:rFonts w:eastAsia="Meslo LG M" w:cs="Meslo LG M" w:ascii="Meslo LG M" w:hAnsi="Meslo LG M"/>
               </w:rPr>
               <w:t>}</w:t>
             </w:r>
@@ -593,27 +551,37 @@
       </w:tr>
       <w:tr>
         <w:trPr>
-          <w:trHeight w:val="2047"/>
+          <w:trHeight w:val="2047" w:hRule="atLeast"/>
         </w:trPr>
         <w:tc>
           <w:tcPr>
-            <w:tcW w:w="3056" w:type="dxa"/>
-            <w:vMerge/>
+            <w:tcW w:w="3055" w:type="dxa"/>
+            <w:vMerge w:val="continue"/>
             <w:tcBorders>
               <w:top w:val="single" w:sz="2" w:space="0" w:color="000001"/>
               <w:left w:val="single" w:sz="2" w:space="0" w:color="000001"/>
               <w:bottom w:val="single" w:sz="2" w:space="0" w:color="000001"/>
               <w:right w:val="single" w:sz="2" w:space="0" w:color="000001"/>
+              <w:insideH w:val="single" w:sz="2" w:space="0" w:color="000001"/>
+              <w:insideV w:val="single" w:sz="2" w:space="0" w:color="000001"/>
             </w:tcBorders>
-            <w:shd w:val="clear" w:color="auto" w:fill="CED7E7"/>
+            <w:shd w:color="auto" w:fill="CED7E7" w:val="clear"/>
             <w:tcMar>
               <w:top w:w="0" w:type="dxa"/>
-              <w:left w:w="111" w:type="dxa"/>
+              <w:left w:w="108" w:type="dxa"/>
               <w:bottom w:w="0" w:type="dxa"/>
               <w:right w:w="108" w:type="dxa"/>
             </w:tcMar>
           </w:tcPr>
-          <w:p/>
+          <w:p>
+            <w:pPr>
+              <w:pStyle w:val="Normal"/>
+              <w:rPr/>
+            </w:pPr>
+            <w:r>
+              <w:rPr/>
+            </w:r>
+          </w:p>
         </w:tc>
         <w:tc>
           <w:tcPr>
@@ -623,22 +591,24 @@
               <w:left w:val="single" w:sz="2" w:space="0" w:color="000001"/>
               <w:bottom w:val="single" w:sz="2" w:space="0" w:color="000001"/>
               <w:right w:val="single" w:sz="2" w:space="0" w:color="000001"/>
+              <w:insideH w:val="single" w:sz="2" w:space="0" w:color="000001"/>
+              <w:insideV w:val="single" w:sz="2" w:space="0" w:color="000001"/>
             </w:tcBorders>
-            <w:shd w:val="clear" w:color="auto" w:fill="CED7E7"/>
+            <w:shd w:color="auto" w:fill="CED7E7" w:val="clear"/>
             <w:tcMar>
-              <w:left w:w="74" w:type="dxa"/>
+              <w:left w:w="71" w:type="dxa"/>
             </w:tcMar>
           </w:tcPr>
           <w:p>
             <w:pPr>
               <w:pStyle w:val="TableContents"/>
               <w:rPr>
-                <w:rFonts w:ascii="Meslo LG M" w:eastAsia="Meslo LG M" w:hAnsi="Meslo LG M" w:cs="Meslo LG M"/>
-              </w:rPr>
-            </w:pPr>
-            <w:r>
-              <w:rPr>
-                <w:rFonts w:ascii="Meslo LG M" w:eastAsia="Meslo LG M" w:hAnsi="Meslo LG M" w:cs="Meslo LG M"/>
+                <w:rFonts w:ascii="Meslo LG M" w:hAnsi="Meslo LG M" w:eastAsia="Meslo LG M" w:cs="Meslo LG M"/>
+              </w:rPr>
+            </w:pPr>
+            <w:r>
+              <w:rPr>
+                <w:rFonts w:eastAsia="Meslo LG M" w:cs="Meslo LG M" w:ascii="Meslo LG M" w:hAnsi="Meslo LG M"/>
               </w:rPr>
               <w:t>Assets</w:t>
             </w:r>
@@ -647,57 +617,56 @@
             <w:pPr>
               <w:pStyle w:val="TableContents"/>
               <w:rPr>
-                <w:rFonts w:ascii="Meslo LG M" w:eastAsia="Meslo LG M" w:hAnsi="Meslo LG M" w:cs="Meslo LG M"/>
-              </w:rPr>
-            </w:pPr>
-          </w:p>
-          <w:p>
-            <w:pPr>
-              <w:pStyle w:val="TableContents"/>
-              <w:rPr>
-                <w:rFonts w:ascii="Meslo LG M" w:eastAsia="Meslo LG M" w:hAnsi="Meslo LG M" w:cs="Meslo LG M"/>
-              </w:rPr>
-            </w:pPr>
-          </w:p>
-          <w:p>
-            <w:pPr>
-              <w:pStyle w:val="TableContents"/>
-              <w:spacing w:line="360" w:lineRule="auto"/>
-            </w:pPr>
-            <w:r>
-              <w:rPr>
-                <w:rFonts w:ascii="Meslo LG M" w:eastAsia="Meslo LG M" w:hAnsi="Meslo LG M" w:cs="Meslo LG M"/>
+                <w:rFonts w:ascii="Meslo LG M" w:hAnsi="Meslo LG M" w:eastAsia="Meslo LG M" w:cs="Meslo LG M"/>
+              </w:rPr>
+            </w:pPr>
+            <w:r>
+              <w:rPr>
+                <w:rFonts w:eastAsia="Meslo LG M" w:cs="Meslo LG M" w:ascii="Meslo LG M" w:hAnsi="Meslo LG M"/>
+              </w:rPr>
+            </w:r>
+          </w:p>
+          <w:p>
+            <w:pPr>
+              <w:pStyle w:val="TableContents"/>
+              <w:rPr>
+                <w:rFonts w:ascii="Meslo LG M" w:hAnsi="Meslo LG M" w:eastAsia="Meslo LG M" w:cs="Meslo LG M"/>
+              </w:rPr>
+            </w:pPr>
+            <w:r>
+              <w:rPr>
+                <w:rFonts w:eastAsia="Meslo LG M" w:cs="Meslo LG M" w:ascii="Meslo LG M" w:hAnsi="Meslo LG M"/>
+              </w:rPr>
+            </w:r>
+          </w:p>
+          <w:p>
+            <w:pPr>
+              <w:pStyle w:val="TableContents"/>
+              <w:spacing w:lineRule="auto" w:line="360"/>
+              <w:rPr/>
+            </w:pPr>
+            <w:r>
+              <w:rPr>
+                <w:rFonts w:eastAsia="Meslo LG M" w:cs="Meslo LG M" w:ascii="Meslo LG M" w:hAnsi="Meslo LG M"/>
               </w:rPr>
               <w:t>{</w:t>
             </w:r>
-            <w:proofErr w:type="spellStart"/>
-            <w:r>
-              <w:rPr>
-                <w:rFonts w:ascii="Meslo LG M" w:eastAsia="Meslo LG M" w:hAnsi="Meslo LG M" w:cs="Meslo LG M"/>
-                <w:color w:val="404040" w:themeColor="text1" w:themeTint="BF"/>
-              </w:rPr>
-              <w:t>subDeliverablesArray</w:t>
-            </w:r>
-            <w:proofErr w:type="spellEnd"/>
-            <w:r>
-              <w:rPr>
-                <w:rFonts w:ascii="Meslo LG M" w:eastAsia="Meslo LG M" w:hAnsi="Meslo LG M" w:cs="Meslo LG M"/>
-                <w:color w:val="404040" w:themeColor="text1" w:themeTint="BF"/>
-              </w:rPr>
-              <w:t>[0].</w:t>
-            </w:r>
-            <w:proofErr w:type="spellStart"/>
-            <w:r>
-              <w:rPr>
-                <w:rFonts w:ascii="Meslo LG M" w:eastAsia="Meslo LG M" w:hAnsi="Meslo LG M" w:cs="Meslo LG M"/>
-                <w:color w:val="404040" w:themeColor="text1" w:themeTint="BF"/>
-              </w:rPr>
-              <w:t>activities.assets.data</w:t>
-            </w:r>
-            <w:proofErr w:type="spellEnd"/>
-            <w:r>
-              <w:rPr>
-                <w:rFonts w:ascii="Meslo LG M" w:eastAsia="Meslo LG M" w:hAnsi="Meslo LG M" w:cs="Meslo LG M"/>
+            <w:r>
+              <w:rPr>
+                <w:rFonts w:eastAsia="Meslo LG M" w:cs="Meslo LG M" w:ascii="Meslo LG M" w:hAnsi="Meslo LG M"/>
+              </w:rPr>
+              <w:t>~~</w:t>
+            </w:r>
+            <w:r>
+              <w:rPr>
+                <w:rFonts w:eastAsia="Meslo LG M" w:cs="Meslo LG M" w:ascii="Meslo LG M" w:hAnsi="Meslo LG M"/>
+                <w:color w:val="404040" w:themeColor="text1" w:themeTint="bf"/>
+              </w:rPr>
+              <w:t>subDeliverablesArray[0].activities.assets.data</w:t>
+            </w:r>
+            <w:r>
+              <w:rPr>
+                <w:rFonts w:eastAsia="Meslo LG M" w:cs="Meslo LG M" w:ascii="Meslo LG M" w:hAnsi="Meslo LG M"/>
               </w:rPr>
               <w:t>}</w:t>
             </w:r>
@@ -706,22 +675,32 @@
         <w:tc>
           <w:tcPr>
             <w:tcW w:w="2694" w:type="dxa"/>
-            <w:vMerge/>
+            <w:vMerge w:val="continue"/>
             <w:tcBorders>
               <w:top w:val="single" w:sz="2" w:space="0" w:color="000001"/>
               <w:left w:val="single" w:sz="2" w:space="0" w:color="000001"/>
               <w:bottom w:val="single" w:sz="2" w:space="0" w:color="000001"/>
               <w:right w:val="single" w:sz="2" w:space="0" w:color="000001"/>
+              <w:insideH w:val="single" w:sz="2" w:space="0" w:color="000001"/>
+              <w:insideV w:val="single" w:sz="2" w:space="0" w:color="000001"/>
             </w:tcBorders>
-            <w:shd w:val="clear" w:color="auto" w:fill="CED7E7"/>
+            <w:shd w:color="auto" w:fill="CED7E7" w:val="clear"/>
             <w:tcMar>
               <w:top w:w="0" w:type="dxa"/>
-              <w:left w:w="111" w:type="dxa"/>
+              <w:left w:w="108" w:type="dxa"/>
               <w:bottom w:w="0" w:type="dxa"/>
               <w:right w:w="108" w:type="dxa"/>
             </w:tcMar>
           </w:tcPr>
-          <w:p/>
+          <w:p>
+            <w:pPr>
+              <w:pStyle w:val="Normal"/>
+              <w:rPr/>
+            </w:pPr>
+            <w:r>
+              <w:rPr/>
+            </w:r>
+          </w:p>
         </w:tc>
         <w:tc>
           <w:tcPr>
@@ -731,22 +710,24 @@
               <w:left w:val="single" w:sz="2" w:space="0" w:color="000001"/>
               <w:bottom w:val="single" w:sz="2" w:space="0" w:color="000001"/>
               <w:right w:val="single" w:sz="2" w:space="0" w:color="000001"/>
+              <w:insideH w:val="single" w:sz="2" w:space="0" w:color="000001"/>
+              <w:insideV w:val="single" w:sz="2" w:space="0" w:color="000001"/>
             </w:tcBorders>
-            <w:shd w:val="clear" w:color="auto" w:fill="CED7E7"/>
+            <w:shd w:color="auto" w:fill="CED7E7" w:val="clear"/>
             <w:tcMar>
-              <w:left w:w="74" w:type="dxa"/>
+              <w:left w:w="71" w:type="dxa"/>
             </w:tcMar>
           </w:tcPr>
           <w:p>
             <w:pPr>
               <w:pStyle w:val="TableContents"/>
               <w:rPr>
-                <w:rFonts w:ascii="Meslo LG M" w:eastAsia="Meslo LG M" w:hAnsi="Meslo LG M" w:cs="Meslo LG M"/>
-              </w:rPr>
-            </w:pPr>
-            <w:r>
-              <w:rPr>
-                <w:rFonts w:ascii="Meslo LG M" w:eastAsia="Meslo LG M" w:hAnsi="Meslo LG M" w:cs="Meslo LG M"/>
+                <w:rFonts w:ascii="Meslo LG M" w:hAnsi="Meslo LG M" w:eastAsia="Meslo LG M" w:cs="Meslo LG M"/>
+              </w:rPr>
+            </w:pPr>
+            <w:r>
+              <w:rPr>
+                <w:rFonts w:eastAsia="Meslo LG M" w:cs="Meslo LG M" w:ascii="Meslo LG M" w:hAnsi="Meslo LG M"/>
               </w:rPr>
               <w:t>Distribution Channels</w:t>
             </w:r>
@@ -755,71 +736,56 @@
             <w:pPr>
               <w:pStyle w:val="TableContents"/>
               <w:rPr>
-                <w:rFonts w:ascii="Meslo LG M" w:eastAsia="Meslo LG M" w:hAnsi="Meslo LG M" w:cs="Meslo LG M"/>
-              </w:rPr>
-            </w:pPr>
-          </w:p>
-          <w:p>
-            <w:pPr>
-              <w:pStyle w:val="TableContents"/>
-              <w:rPr>
-                <w:rFonts w:ascii="Meslo LG M" w:eastAsia="Meslo LG M" w:hAnsi="Meslo LG M" w:cs="Meslo LG M"/>
-              </w:rPr>
-            </w:pPr>
-          </w:p>
-          <w:p>
-            <w:pPr>
-              <w:pStyle w:val="TableContents"/>
-              <w:spacing w:line="360" w:lineRule="auto"/>
-            </w:pPr>
-            <w:r>
-              <w:rPr>
-                <w:rFonts w:ascii="Meslo LG M" w:eastAsia="Meslo LG M" w:hAnsi="Meslo LG M" w:cs="Meslo LG M"/>
+                <w:rFonts w:ascii="Meslo LG M" w:hAnsi="Meslo LG M" w:eastAsia="Meslo LG M" w:cs="Meslo LG M"/>
+              </w:rPr>
+            </w:pPr>
+            <w:r>
+              <w:rPr>
+                <w:rFonts w:eastAsia="Meslo LG M" w:cs="Meslo LG M" w:ascii="Meslo LG M" w:hAnsi="Meslo LG M"/>
+              </w:rPr>
+            </w:r>
+          </w:p>
+          <w:p>
+            <w:pPr>
+              <w:pStyle w:val="TableContents"/>
+              <w:rPr>
+                <w:rFonts w:ascii="Meslo LG M" w:hAnsi="Meslo LG M" w:eastAsia="Meslo LG M" w:cs="Meslo LG M"/>
+              </w:rPr>
+            </w:pPr>
+            <w:r>
+              <w:rPr>
+                <w:rFonts w:eastAsia="Meslo LG M" w:cs="Meslo LG M" w:ascii="Meslo LG M" w:hAnsi="Meslo LG M"/>
+              </w:rPr>
+            </w:r>
+          </w:p>
+          <w:p>
+            <w:pPr>
+              <w:pStyle w:val="TableContents"/>
+              <w:spacing w:lineRule="auto" w:line="360"/>
+              <w:rPr/>
+            </w:pPr>
+            <w:r>
+              <w:rPr>
+                <w:rFonts w:eastAsia="Meslo LG M" w:cs="Meslo LG M" w:ascii="Meslo LG M" w:hAnsi="Meslo LG M"/>
               </w:rPr>
               <w:t>{</w:t>
             </w:r>
-            <w:proofErr w:type="spellStart"/>
-            <w:r>
-              <w:rPr>
-                <w:rFonts w:ascii="Meslo LG M" w:eastAsia="Meslo LG M" w:hAnsi="Meslo LG M" w:cs="Meslo LG M"/>
-                <w:color w:val="404040" w:themeColor="text1" w:themeTint="BF"/>
-              </w:rPr>
-              <w:t>subDeliverablesA</w:t>
-            </w:r>
-            <w:r>
-              <w:rPr>
-                <w:rFonts w:ascii="Meslo LG M" w:eastAsia="Meslo LG M" w:hAnsi="Meslo LG M" w:cs="Meslo LG M"/>
-                <w:color w:val="404040" w:themeColor="text1" w:themeTint="BF"/>
-              </w:rPr>
-              <w:t>r</w:t>
-            </w:r>
-            <w:r>
-              <w:rPr>
-                <w:rFonts w:ascii="Meslo LG M" w:eastAsia="Meslo LG M" w:hAnsi="Meslo LG M" w:cs="Meslo LG M"/>
-                <w:color w:val="404040" w:themeColor="text1" w:themeTint="BF"/>
-              </w:rPr>
-              <w:t>ray</w:t>
-            </w:r>
-            <w:proofErr w:type="spellEnd"/>
-            <w:r>
-              <w:rPr>
-                <w:rFonts w:ascii="Meslo LG M" w:eastAsia="Meslo LG M" w:hAnsi="Meslo LG M" w:cs="Meslo LG M"/>
-                <w:color w:val="404040" w:themeColor="text1" w:themeTint="BF"/>
-              </w:rPr>
-              <w:t>[0].</w:t>
-            </w:r>
-            <w:proofErr w:type="spellStart"/>
-            <w:r>
-              <w:rPr>
-                <w:rFonts w:ascii="Meslo LG M" w:eastAsia="Meslo LG M" w:hAnsi="Meslo LG M" w:cs="Meslo LG M"/>
-                <w:color w:val="404040" w:themeColor="text1" w:themeTint="BF"/>
-              </w:rPr>
-              <w:t>activities.distributionchannels.data</w:t>
-            </w:r>
-            <w:proofErr w:type="spellEnd"/>
-            <w:r>
-              <w:rPr>
-                <w:rFonts w:ascii="Meslo LG M" w:eastAsia="Meslo LG M" w:hAnsi="Meslo LG M" w:cs="Meslo LG M"/>
+            <w:r>
+              <w:rPr>
+                <w:rFonts w:eastAsia="Meslo LG M" w:cs="Meslo LG M" w:ascii="Meslo LG M" w:hAnsi="Meslo LG M"/>
+              </w:rPr>
+              <w:t>~~</w:t>
+            </w:r>
+            <w:r>
+              <w:rPr>
+                <w:rFonts w:eastAsia="Meslo LG M" w:cs="Meslo LG M" w:ascii="Meslo LG M" w:hAnsi="Meslo LG M"/>
+                <w:color w:val="404040" w:themeColor="text1" w:themeTint="bf"/>
+              </w:rPr>
+              <w:t>subDeliverablesArray[0].activities.distributionchannels.data</w:t>
+            </w:r>
+            <w:r>
+              <w:rPr>
+                <w:rFonts w:eastAsia="Meslo LG M" w:cs="Meslo LG M" w:ascii="Meslo LG M" w:hAnsi="Meslo LG M"/>
               </w:rPr>
               <w:t>}</w:t>
             </w:r>
@@ -827,51 +793,64 @@
         </w:tc>
         <w:tc>
           <w:tcPr>
-            <w:tcW w:w="2551" w:type="dxa"/>
-            <w:vMerge/>
+            <w:tcW w:w="2552" w:type="dxa"/>
+            <w:vMerge w:val="continue"/>
             <w:tcBorders>
               <w:top w:val="single" w:sz="2" w:space="0" w:color="000001"/>
               <w:left w:val="single" w:sz="2" w:space="0" w:color="000001"/>
               <w:bottom w:val="single" w:sz="2" w:space="0" w:color="000001"/>
               <w:right w:val="single" w:sz="2" w:space="0" w:color="000001"/>
+              <w:insideH w:val="single" w:sz="2" w:space="0" w:color="000001"/>
+              <w:insideV w:val="single" w:sz="2" w:space="0" w:color="000001"/>
             </w:tcBorders>
-            <w:shd w:val="clear" w:color="auto" w:fill="CED7E7"/>
+            <w:shd w:color="auto" w:fill="CED7E7" w:val="clear"/>
             <w:tcMar>
               <w:top w:w="0" w:type="dxa"/>
-              <w:left w:w="111" w:type="dxa"/>
+              <w:left w:w="108" w:type="dxa"/>
               <w:bottom w:w="0" w:type="dxa"/>
               <w:right w:w="108" w:type="dxa"/>
             </w:tcMar>
           </w:tcPr>
-          <w:p/>
+          <w:p>
+            <w:pPr>
+              <w:pStyle w:val="Normal"/>
+              <w:rPr/>
+            </w:pPr>
+            <w:r>
+              <w:rPr/>
+            </w:r>
+          </w:p>
         </w:tc>
       </w:tr>
       <w:tr>
         <w:trPr>
-          <w:trHeight w:val="1606"/>
+          <w:trHeight w:val="1606" w:hRule="atLeast"/>
         </w:trPr>
         <w:tc>
           <w:tcPr>
-            <w:tcW w:w="8301" w:type="dxa"/>
+            <w:tcW w:w="8300" w:type="dxa"/>
             <w:gridSpan w:val="3"/>
             <w:tcBorders>
               <w:top w:val="single" w:sz="2" w:space="0" w:color="000001"/>
               <w:left w:val="single" w:sz="2" w:space="0" w:color="000001"/>
               <w:bottom w:val="single" w:sz="2" w:space="0" w:color="000001"/>
               <w:right w:val="single" w:sz="2" w:space="0" w:color="000001"/>
+              <w:insideH w:val="single" w:sz="2" w:space="0" w:color="000001"/>
+              <w:insideV w:val="single" w:sz="2" w:space="0" w:color="000001"/>
             </w:tcBorders>
-            <w:shd w:val="clear" w:color="auto" w:fill="CED7E7"/>
+            <w:shd w:color="auto" w:fill="CED7E7" w:val="clear"/>
             <w:tcMar>
-              <w:left w:w="74" w:type="dxa"/>
+              <w:left w:w="71" w:type="dxa"/>
             </w:tcMar>
           </w:tcPr>
           <w:p>
             <w:pPr>
               <w:pStyle w:val="TableContents"/>
-            </w:pPr>
-            <w:r>
-              <w:rPr>
-                <w:rFonts w:ascii="Meslo LG M" w:eastAsia="Meslo LG M" w:hAnsi="Meslo LG M" w:cs="Meslo LG M"/>
+              <w:rPr/>
+            </w:pPr>
+            <w:r>
+              <w:rPr>
+                <w:rFonts w:eastAsia="Meslo LG M" w:cs="Meslo LG M" w:ascii="Meslo LG M" w:hAnsi="Meslo LG M"/>
               </w:rPr>
               <w:t>Cost Structure</w:t>
             </w:r>
@@ -880,49 +859,43 @@
             <w:pPr>
               <w:pStyle w:val="TableContents"/>
               <w:rPr>
-                <w:rFonts w:ascii="Meslo LG M" w:eastAsia="Meslo LG M" w:hAnsi="Meslo LG M" w:cs="Meslo LG M"/>
-              </w:rPr>
-            </w:pPr>
-          </w:p>
-          <w:p>
-            <w:pPr>
-              <w:pStyle w:val="TableContents"/>
-              <w:spacing w:line="360" w:lineRule="auto"/>
-            </w:pPr>
-            <w:r>
-              <w:rPr>
-                <w:rFonts w:ascii="Meslo LG M" w:eastAsia="Meslo LG M" w:hAnsi="Meslo LG M" w:cs="Meslo LG M"/>
+                <w:rFonts w:ascii="Meslo LG M" w:hAnsi="Meslo LG M" w:eastAsia="Meslo LG M" w:cs="Meslo LG M"/>
+              </w:rPr>
+            </w:pPr>
+            <w:r>
+              <w:rPr>
+                <w:rFonts w:eastAsia="Meslo LG M" w:cs="Meslo LG M" w:ascii="Meslo LG M" w:hAnsi="Meslo LG M"/>
+              </w:rPr>
+            </w:r>
+          </w:p>
+          <w:p>
+            <w:pPr>
+              <w:pStyle w:val="TableContents"/>
+              <w:spacing w:lineRule="auto" w:line="360"/>
+              <w:rPr/>
+            </w:pPr>
+            <w:r>
+              <w:rPr>
+                <w:rFonts w:eastAsia="Meslo LG M" w:cs="Meslo LG M" w:ascii="Meslo LG M" w:hAnsi="Meslo LG M"/>
               </w:rPr>
               <w:t>{</w:t>
             </w:r>
-            <w:proofErr w:type="spellStart"/>
-            <w:r>
-              <w:rPr>
-                <w:rFonts w:ascii="Meslo LG M" w:eastAsia="Meslo LG M" w:hAnsi="Meslo LG M" w:cs="Meslo LG M"/>
-                <w:color w:val="404040" w:themeColor="text1" w:themeTint="BF"/>
-              </w:rPr>
-              <w:t>subDeliverablesArray</w:t>
-            </w:r>
-            <w:proofErr w:type="spellEnd"/>
-            <w:r>
-              <w:rPr>
-                <w:rFonts w:ascii="Meslo LG M" w:eastAsia="Meslo LG M" w:hAnsi="Meslo LG M" w:cs="Meslo LG M"/>
-                <w:color w:val="404040" w:themeColor="text1" w:themeTint="BF"/>
-              </w:rPr>
-              <w:t>[0].</w:t>
-            </w:r>
-            <w:proofErr w:type="spellStart"/>
-            <w:r>
-              <w:rPr>
-                <w:rFonts w:ascii="Meslo LG M" w:eastAsia="Meslo LG M" w:hAnsi="Meslo LG M" w:cs="Meslo LG M"/>
-                <w:color w:val="404040" w:themeColor="text1" w:themeTint="BF"/>
-              </w:rPr>
-              <w:t>activities.coststructure.data</w:t>
-            </w:r>
-            <w:proofErr w:type="spellEnd"/>
-            <w:r>
-              <w:rPr>
-                <w:rFonts w:ascii="Meslo LG M" w:eastAsia="Meslo LG M" w:hAnsi="Meslo LG M" w:cs="Meslo LG M"/>
+            <w:r>
+              <w:rPr>
+                <w:rFonts w:eastAsia="Meslo LG M" w:cs="Meslo LG M" w:ascii="Meslo LG M" w:hAnsi="Meslo LG M"/>
+              </w:rPr>
+              <w:t>~~</w:t>
+            </w:r>
+            <w:r>
+              <w:rPr>
+                <w:rFonts w:eastAsia="Meslo LG M" w:cs="Meslo LG M" w:ascii="Meslo LG M" w:hAnsi="Meslo LG M"/>
+                <w:color w:val="404040" w:themeColor="text1" w:themeTint="bf"/>
+              </w:rPr>
+              <w:t>subDeliverablesArray[0].activities.coststructure.data</w:t>
+            </w:r>
+            <w:r>
+              <w:rPr>
+                <w:rFonts w:eastAsia="Meslo LG M" w:cs="Meslo LG M" w:ascii="Meslo LG M" w:hAnsi="Meslo LG M"/>
               </w:rPr>
               <w:t>}</w:t>
             </w:r>
@@ -930,29 +903,31 @@
         </w:tc>
         <w:tc>
           <w:tcPr>
-            <w:tcW w:w="5244" w:type="dxa"/>
+            <w:tcW w:w="5245" w:type="dxa"/>
             <w:gridSpan w:val="2"/>
             <w:tcBorders>
               <w:top w:val="single" w:sz="2" w:space="0" w:color="000001"/>
               <w:left w:val="single" w:sz="2" w:space="0" w:color="000001"/>
               <w:bottom w:val="single" w:sz="2" w:space="0" w:color="000001"/>
               <w:right w:val="single" w:sz="2" w:space="0" w:color="000001"/>
+              <w:insideH w:val="single" w:sz="2" w:space="0" w:color="000001"/>
+              <w:insideV w:val="single" w:sz="2" w:space="0" w:color="000001"/>
             </w:tcBorders>
-            <w:shd w:val="clear" w:color="auto" w:fill="CED7E7"/>
+            <w:shd w:color="auto" w:fill="CED7E7" w:val="clear"/>
             <w:tcMar>
-              <w:left w:w="74" w:type="dxa"/>
+              <w:left w:w="71" w:type="dxa"/>
             </w:tcMar>
           </w:tcPr>
           <w:p>
             <w:pPr>
               <w:pStyle w:val="TableContents"/>
               <w:rPr>
-                <w:rFonts w:ascii="Meslo LG M" w:eastAsia="Meslo LG M" w:hAnsi="Meslo LG M" w:cs="Meslo LG M"/>
-              </w:rPr>
-            </w:pPr>
-            <w:r>
-              <w:rPr>
-                <w:rFonts w:ascii="Meslo LG M" w:eastAsia="Meslo LG M" w:hAnsi="Meslo LG M" w:cs="Meslo LG M"/>
+                <w:rFonts w:ascii="Meslo LG M" w:hAnsi="Meslo LG M" w:eastAsia="Meslo LG M" w:cs="Meslo LG M"/>
+              </w:rPr>
+            </w:pPr>
+            <w:r>
+              <w:rPr>
+                <w:rFonts w:eastAsia="Meslo LG M" w:cs="Meslo LG M" w:ascii="Meslo LG M" w:hAnsi="Meslo LG M"/>
               </w:rPr>
               <w:t>Revenue Streams</w:t>
             </w:r>
@@ -961,49 +936,43 @@
             <w:pPr>
               <w:pStyle w:val="TableContents"/>
               <w:rPr>
-                <w:rFonts w:ascii="Meslo LG M" w:eastAsia="Meslo LG M" w:hAnsi="Meslo LG M" w:cs="Meslo LG M"/>
-              </w:rPr>
-            </w:pPr>
-          </w:p>
-          <w:p>
-            <w:pPr>
-              <w:pStyle w:val="TableContents"/>
-              <w:spacing w:line="360" w:lineRule="auto"/>
-            </w:pPr>
-            <w:r>
-              <w:rPr>
-                <w:rFonts w:ascii="Meslo LG M" w:eastAsia="Meslo LG M" w:hAnsi="Meslo LG M" w:cs="Meslo LG M"/>
+                <w:rFonts w:ascii="Meslo LG M" w:hAnsi="Meslo LG M" w:eastAsia="Meslo LG M" w:cs="Meslo LG M"/>
+              </w:rPr>
+            </w:pPr>
+            <w:r>
+              <w:rPr>
+                <w:rFonts w:eastAsia="Meslo LG M" w:cs="Meslo LG M" w:ascii="Meslo LG M" w:hAnsi="Meslo LG M"/>
+              </w:rPr>
+            </w:r>
+          </w:p>
+          <w:p>
+            <w:pPr>
+              <w:pStyle w:val="TableContents"/>
+              <w:spacing w:lineRule="auto" w:line="360"/>
+              <w:rPr/>
+            </w:pPr>
+            <w:r>
+              <w:rPr>
+                <w:rFonts w:eastAsia="Meslo LG M" w:cs="Meslo LG M" w:ascii="Meslo LG M" w:hAnsi="Meslo LG M"/>
               </w:rPr>
               <w:t>{</w:t>
             </w:r>
-            <w:proofErr w:type="spellStart"/>
-            <w:r>
-              <w:rPr>
-                <w:rFonts w:ascii="Meslo LG M" w:eastAsia="Meslo LG M" w:hAnsi="Meslo LG M" w:cs="Meslo LG M"/>
-                <w:color w:val="404040" w:themeColor="text1" w:themeTint="BF"/>
-              </w:rPr>
-              <w:t>subDeliverablesArray</w:t>
-            </w:r>
-            <w:proofErr w:type="spellEnd"/>
-            <w:r>
-              <w:rPr>
-                <w:rFonts w:ascii="Meslo LG M" w:eastAsia="Meslo LG M" w:hAnsi="Meslo LG M" w:cs="Meslo LG M"/>
-                <w:color w:val="404040" w:themeColor="text1" w:themeTint="BF"/>
-              </w:rPr>
-              <w:t>[0].</w:t>
-            </w:r>
-            <w:proofErr w:type="spellStart"/>
-            <w:r>
-              <w:rPr>
-                <w:rFonts w:ascii="Meslo LG M" w:eastAsia="Meslo LG M" w:hAnsi="Meslo LG M" w:cs="Meslo LG M"/>
-                <w:color w:val="404040" w:themeColor="text1" w:themeTint="BF"/>
-              </w:rPr>
-              <w:t>activities.revenuestreams.data</w:t>
-            </w:r>
-            <w:proofErr w:type="spellEnd"/>
-            <w:r>
-              <w:rPr>
-                <w:rFonts w:ascii="Meslo LG M" w:eastAsia="Meslo LG M" w:hAnsi="Meslo LG M" w:cs="Meslo LG M"/>
+            <w:r>
+              <w:rPr>
+                <w:rFonts w:eastAsia="Meslo LG M" w:cs="Meslo LG M" w:ascii="Meslo LG M" w:hAnsi="Meslo LG M"/>
+              </w:rPr>
+              <w:t>~~</w:t>
+            </w:r>
+            <w:r>
+              <w:rPr>
+                <w:rFonts w:eastAsia="Meslo LG M" w:cs="Meslo LG M" w:ascii="Meslo LG M" w:hAnsi="Meslo LG M"/>
+                <w:color w:val="404040" w:themeColor="text1" w:themeTint="bf"/>
+              </w:rPr>
+              <w:t>subDeliverablesArray[0].activities.revenuestreams.data</w:t>
+            </w:r>
+            <w:r>
+              <w:rPr>
+                <w:rFonts w:eastAsia="Meslo LG M" w:cs="Meslo LG M" w:ascii="Meslo LG M" w:hAnsi="Meslo LG M"/>
               </w:rPr>
               <w:t>}</w:t>
             </w:r>
@@ -1015,7 +984,7 @@
       <w:pPr>
         <w:pStyle w:val="PreformattedText"/>
         <w:rPr>
-          <w:rFonts w:ascii="Meslo LG M" w:eastAsia="Meslo LG M" w:hAnsi="Meslo LG M" w:cs="Meslo LG M"/>
+          <w:rFonts w:ascii="Meslo LG M" w:hAnsi="Meslo LG M" w:eastAsia="Meslo LG M" w:cs="Meslo LG M"/>
           <w:color w:val="404040"/>
           <w:sz w:val="40"/>
           <w:szCs w:val="40"/>
@@ -1023,15 +992,13 @@
       </w:pPr>
       <w:r>
         <w:rPr>
-          <w:rFonts w:ascii="Meslo LG M" w:eastAsia="Meslo LG M" w:hAnsi="Meslo LG M" w:cs="Meslo LG M"/>
-          <w:noProof/>
+          <w:rFonts w:eastAsia="Meslo LG M" w:cs="Meslo LG M" w:ascii="Meslo LG M" w:hAnsi="Meslo LG M"/>
           <w:color w:val="404040"/>
           <w:sz w:val="40"/>
           <w:szCs w:val="40"/>
-          <w:lang w:val="hr-HR" w:eastAsia="hr-HR"/>
         </w:rPr>
         <w:drawing>
-          <wp:anchor distT="0" distB="0" distL="0" distR="0" simplePos="0" relativeHeight="2" behindDoc="1" locked="0" layoutInCell="1" allowOverlap="1">
+          <wp:anchor behindDoc="1" distT="0" distB="0" distL="19050" distR="0" simplePos="0" locked="0" layoutInCell="1" allowOverlap="1" relativeHeight="2">
             <wp:simplePos x="0" y="0"/>
             <wp:positionH relativeFrom="column">
               <wp:posOffset>1004570</wp:posOffset>
@@ -1040,9 +1007,9 @@
               <wp:posOffset>226060</wp:posOffset>
             </wp:positionV>
             <wp:extent cx="6269990" cy="334010"/>
-            <wp:effectExtent l="19050" t="0" r="0" b="0"/>
+            <wp:effectExtent l="0" t="0" r="0" b="0"/>
             <wp:wrapSquare wrapText="largest"/>
-            <wp:docPr id="1" name="Image6"/>
+            <wp:docPr id="1" name="Image6" descr=""/>
             <wp:cNvGraphicFramePr>
               <a:graphicFrameLocks xmlns:a="http://schemas.openxmlformats.org/drawingml/2006/main" noChangeAspect="1"/>
             </wp:cNvGraphicFramePr>
@@ -1050,13 +1017,13 @@
               <a:graphicData uri="http://schemas.openxmlformats.org/drawingml/2006/picture">
                 <pic:pic xmlns:pic="http://schemas.openxmlformats.org/drawingml/2006/picture">
                   <pic:nvPicPr>
-                    <pic:cNvPr id="1" name="Image6"/>
+                    <pic:cNvPr id="1" name="Image6" descr=""/>
                     <pic:cNvPicPr>
                       <a:picLocks noChangeAspect="1" noChangeArrowheads="1"/>
                     </pic:cNvPicPr>
                   </pic:nvPicPr>
                   <pic:blipFill>
-                    <a:blip r:embed="rId6" cstate="print"/>
+                    <a:blip r:embed="rId2"/>
                     <a:stretch>
                       <a:fillRect/>
                     </a:stretch>
@@ -1081,98 +1048,138 @@
       <w:pPr>
         <w:pStyle w:val="PreformattedText"/>
         <w:rPr>
-          <w:rFonts w:ascii="Meslo LG M" w:eastAsia="Meslo LG M" w:hAnsi="Meslo LG M" w:cs="Meslo LG M"/>
+          <w:rFonts w:ascii="Meslo LG M" w:hAnsi="Meslo LG M" w:eastAsia="Meslo LG M" w:cs="Meslo LG M"/>
           <w:color w:val="404040"/>
           <w:sz w:val="40"/>
           <w:szCs w:val="40"/>
         </w:rPr>
       </w:pPr>
+      <w:r>
+        <w:rPr>
+          <w:rFonts w:eastAsia="Meslo LG M" w:cs="Meslo LG M" w:ascii="Meslo LG M" w:hAnsi="Meslo LG M"/>
+          <w:color w:val="404040"/>
+          <w:sz w:val="40"/>
+          <w:szCs w:val="40"/>
+        </w:rPr>
+      </w:r>
     </w:p>
     <w:p>
       <w:pPr>
         <w:pStyle w:val="PreformattedText"/>
         <w:rPr>
-          <w:rFonts w:ascii="Meslo LG M" w:eastAsia="Meslo LG M" w:hAnsi="Meslo LG M" w:cs="Meslo LG M"/>
+          <w:rFonts w:ascii="Meslo LG M" w:hAnsi="Meslo LG M" w:eastAsia="Meslo LG M" w:cs="Meslo LG M"/>
           <w:color w:val="404040"/>
           <w:sz w:val="40"/>
           <w:szCs w:val="40"/>
         </w:rPr>
       </w:pPr>
+      <w:r>
+        <w:rPr>
+          <w:rFonts w:eastAsia="Meslo LG M" w:cs="Meslo LG M" w:ascii="Meslo LG M" w:hAnsi="Meslo LG M"/>
+          <w:color w:val="404040"/>
+          <w:sz w:val="40"/>
+          <w:szCs w:val="40"/>
+        </w:rPr>
+      </w:r>
     </w:p>
     <w:p>
       <w:pPr>
         <w:pStyle w:val="PreformattedText"/>
         <w:rPr>
-          <w:rFonts w:ascii="Meslo LG M" w:eastAsia="Meslo LG M" w:hAnsi="Meslo LG M" w:cs="Meslo LG M"/>
+          <w:rFonts w:ascii="Meslo LG M" w:hAnsi="Meslo LG M" w:eastAsia="Meslo LG M" w:cs="Meslo LG M"/>
           <w:color w:val="404040"/>
           <w:sz w:val="40"/>
           <w:szCs w:val="40"/>
         </w:rPr>
       </w:pPr>
-      <w:bookmarkStart w:id="0" w:name="_DdeLink__121_2685514240"/>
+      <w:bookmarkStart w:id="1" w:name="_DdeLink__121_2685514240"/>
+      <w:bookmarkStart w:id="2" w:name="_DdeLink__121_2685514240"/>
+      <w:r>
+        <w:rPr>
+          <w:rFonts w:eastAsia="Meslo LG M" w:cs="Meslo LG M" w:ascii="Meslo LG M" w:hAnsi="Meslo LG M"/>
+          <w:color w:val="404040"/>
+          <w:sz w:val="40"/>
+          <w:szCs w:val="40"/>
+        </w:rPr>
+      </w:r>
     </w:p>
     <w:p>
       <w:pPr>
         <w:pStyle w:val="PreformattedText"/>
         <w:rPr>
-          <w:rFonts w:ascii="Meslo LG M" w:eastAsia="Meslo LG M" w:hAnsi="Meslo LG M" w:cs="Meslo LG M"/>
+          <w:rFonts w:ascii="Meslo LG M" w:hAnsi="Meslo LG M" w:eastAsia="Meslo LG M" w:cs="Meslo LG M"/>
           <w:color w:val="404040"/>
           <w:sz w:val="40"/>
           <w:szCs w:val="40"/>
         </w:rPr>
       </w:pPr>
+      <w:r>
+        <w:rPr>
+          <w:rFonts w:eastAsia="Meslo LG M" w:cs="Meslo LG M" w:ascii="Meslo LG M" w:hAnsi="Meslo LG M"/>
+          <w:color w:val="404040"/>
+          <w:sz w:val="40"/>
+          <w:szCs w:val="40"/>
+        </w:rPr>
+      </w:r>
     </w:p>
     <w:p>
       <w:pPr>
         <w:pStyle w:val="PreformattedText"/>
         <w:rPr>
-          <w:rFonts w:ascii="Meslo LG M" w:eastAsia="Meslo LG M" w:hAnsi="Meslo LG M" w:cs="Meslo LG M"/>
+          <w:rFonts w:ascii="Meslo LG M" w:hAnsi="Meslo LG M" w:eastAsia="Meslo LG M" w:cs="Meslo LG M"/>
           <w:color w:val="404040"/>
           <w:sz w:val="40"/>
           <w:szCs w:val="40"/>
         </w:rPr>
       </w:pPr>
+      <w:r>
+        <w:rPr>
+          <w:rFonts w:eastAsia="Meslo LG M" w:cs="Meslo LG M" w:ascii="Meslo LG M" w:hAnsi="Meslo LG M"/>
+          <w:color w:val="404040"/>
+          <w:sz w:val="40"/>
+          <w:szCs w:val="40"/>
+        </w:rPr>
+      </w:r>
     </w:p>
     <w:p>
       <w:pPr>
         <w:pStyle w:val="PreformattedText"/>
+        <w:rPr/>
       </w:pPr>
-      <w:r>
-        <w:rPr>
-          <w:rFonts w:ascii="Meslo LG M" w:eastAsia="Meslo LG M" w:hAnsi="Meslo LG M" w:cs="Meslo LG M"/>
+      <w:bookmarkStart w:id="3" w:name="_DdeLink__121_2685514240"/>
+      <w:r>
+        <w:rPr>
+          <w:rFonts w:eastAsia="Meslo LG M" w:cs="Meslo LG M" w:ascii="Meslo LG M" w:hAnsi="Meslo LG M"/>
           <w:color w:val="404040"/>
           <w:sz w:val="40"/>
           <w:szCs w:val="40"/>
         </w:rPr>
-        <w:lastRenderedPageBreak/>
         <w:t>{</w:t>
       </w:r>
-      <w:bookmarkEnd w:id="0"/>
-      <w:r>
-        <w:rPr>
-          <w:rFonts w:ascii="Meslo LG M" w:eastAsia="Meslo LG M" w:hAnsi="Meslo LG M" w:cs="Meslo LG M"/>
+      <w:bookmarkEnd w:id="3"/>
+      <w:r>
+        <w:rPr>
+          <w:rFonts w:eastAsia="Meslo LG M" w:cs="Meslo LG M" w:ascii="Meslo LG M" w:hAnsi="Meslo LG M"/>
           <w:color w:val="404040"/>
           <w:sz w:val="40"/>
           <w:szCs w:val="40"/>
         </w:rPr>
         <w:t>#</w:t>
       </w:r>
-      <w:bookmarkStart w:id="1" w:name="_DdeLink__34_3835565005"/>
-      <w:proofErr w:type="spellStart"/>
-      <w:r>
-        <w:rPr>
-          <w:rFonts w:ascii="Meslo LG M" w:eastAsia="Meslo LG M" w:hAnsi="Meslo LG M" w:cs="Meslo LG M"/>
+      <w:bookmarkStart w:id="4" w:name="_DdeLink__34_3835565005"/>
+      <w:r>
+        <w:rPr>
+          <w:rFonts w:eastAsia="Meslo LG M" w:cs="Meslo LG M" w:ascii="Meslo LG M" w:hAnsi="Meslo LG M"/>
           <w:color w:val="404040"/>
           <w:sz w:val="40"/>
           <w:szCs w:val="40"/>
         </w:rPr>
         <w:t>subDeliverablesArray</w:t>
       </w:r>
-      <w:bookmarkEnd w:id="1"/>
-      <w:proofErr w:type="spellEnd"/>
-      <w:r>
-        <w:rPr>
-          <w:rFonts w:ascii="Meslo LG M" w:eastAsia="Meslo LG M" w:hAnsi="Meslo LG M" w:cs="Meslo LG M"/>
+      <w:bookmarkEnd w:id="4"/>
+      <w:r>
+        <w:rPr>
+          <w:rFonts w:eastAsia="Meslo LG M" w:cs="Meslo LG M" w:ascii="Meslo LG M" w:hAnsi="Meslo LG M"/>
           <w:color w:val="404040"/>
           <w:sz w:val="40"/>
           <w:szCs w:val="40"/>
@@ -1184,7 +1191,8 @@
       <w:pPr>
         <w:pStyle w:val="PreformattedText"/>
         <w:rPr>
-          <w:rFonts w:ascii="Droid Sans Mono" w:eastAsia="Droid Sans Mono" w:hAnsi="Droid Sans Mono" w:cs="Droid Sans Mono"/>
+          <w:rFonts w:ascii="Droid Sans Mono" w:hAnsi="Droid Sans Mono" w:eastAsia="Droid Sans Mono" w:cs="Droid Sans Mono"/>
+          <w:b/>
           <w:b/>
           <w:bCs/>
           <w:sz w:val="40"/>
@@ -1193,112 +1201,68 @@
       </w:pPr>
       <w:r>
         <w:rPr>
-          <w:rFonts w:ascii="Meslo LG M" w:eastAsia="Meslo LG M" w:hAnsi="Meslo LG M" w:cs="Meslo LG M"/>
+          <w:rFonts w:eastAsia="Meslo LG M" w:cs="Meslo LG M" w:ascii="Meslo LG M" w:hAnsi="Meslo LG M"/>
           <w:b/>
           <w:bCs/>
           <w:color w:val="404040"/>
           <w:sz w:val="40"/>
           <w:szCs w:val="40"/>
         </w:rPr>
-        <w:t>{</w:t>
-      </w:r>
-      <w:proofErr w:type="gramStart"/>
-      <w:r>
-        <w:rPr>
-          <w:rFonts w:ascii="Meslo LG M" w:eastAsia="Meslo LG M" w:hAnsi="Meslo LG M" w:cs="Meslo LG M"/>
-          <w:b/>
-          <w:bCs/>
-          <w:color w:val="404040"/>
-          <w:sz w:val="40"/>
-          <w:szCs w:val="40"/>
-        </w:rPr>
-        <w:t>title</w:t>
-      </w:r>
-      <w:proofErr w:type="gramEnd"/>
-      <w:r>
-        <w:rPr>
-          <w:rFonts w:ascii="Meslo LG M" w:eastAsia="Meslo LG M" w:hAnsi="Meslo LG M" w:cs="Meslo LG M"/>
-          <w:b/>
-          <w:bCs/>
-          <w:color w:val="404040"/>
-          <w:sz w:val="40"/>
-          <w:szCs w:val="40"/>
-        </w:rPr>
-        <w:t>}</w:t>
+        <w:t>{title}</w:t>
       </w:r>
     </w:p>
     <w:p>
       <w:pPr>
         <w:pStyle w:val="PreformattedText"/>
         <w:rPr>
-          <w:rFonts w:ascii="Droid Sans Mono" w:eastAsia="Droid Sans Mono" w:hAnsi="Droid Sans Mono" w:cs="Droid Sans Mono"/>
+          <w:rFonts w:ascii="Droid Sans Mono" w:hAnsi="Droid Sans Mono" w:eastAsia="Droid Sans Mono" w:cs="Droid Sans Mono"/>
           <w:sz w:val="28"/>
           <w:szCs w:val="28"/>
         </w:rPr>
       </w:pPr>
-      <w:bookmarkStart w:id="2" w:name="_DdeLink__121_26855142401"/>
-      <w:r>
-        <w:rPr>
-          <w:rFonts w:ascii="Meslo LG M" w:eastAsia="Meslo LG M" w:hAnsi="Meslo LG M" w:cs="Meslo LG M"/>
+      <w:bookmarkStart w:id="5" w:name="_DdeLink__121_26855142401"/>
+      <w:r>
+        <w:rPr>
+          <w:rFonts w:eastAsia="Meslo LG M" w:cs="Meslo LG M" w:ascii="Meslo LG M" w:hAnsi="Meslo LG M"/>
           <w:color w:val="404040"/>
           <w:sz w:val="28"/>
           <w:szCs w:val="28"/>
         </w:rPr>
         <w:t>{</w:t>
       </w:r>
-      <w:bookmarkEnd w:id="2"/>
-      <w:r>
-        <w:rPr>
-          <w:rFonts w:ascii="Meslo LG M" w:eastAsia="Meslo LG M" w:hAnsi="Meslo LG M" w:cs="Meslo LG M"/>
+      <w:bookmarkEnd w:id="5"/>
+      <w:r>
+        <w:rPr>
+          <w:rFonts w:eastAsia="Meslo LG M" w:cs="Meslo LG M" w:ascii="Meslo LG M" w:hAnsi="Meslo LG M"/>
           <w:color w:val="404040"/>
           <w:sz w:val="28"/>
           <w:szCs w:val="28"/>
         </w:rPr>
-        <w:t>#</w:t>
-      </w:r>
-      <w:proofErr w:type="spellStart"/>
-      <w:r>
-        <w:rPr>
-          <w:rFonts w:ascii="Meslo LG M" w:eastAsia="Meslo LG M" w:hAnsi="Meslo LG M" w:cs="Meslo LG M"/>
-          <w:color w:val="404040"/>
-          <w:sz w:val="28"/>
-          <w:szCs w:val="28"/>
-        </w:rPr>
-        <w:t>activitiesArray</w:t>
-      </w:r>
-      <w:proofErr w:type="spellEnd"/>
-      <w:r>
-        <w:rPr>
-          <w:rFonts w:ascii="Meslo LG M" w:eastAsia="Meslo LG M" w:hAnsi="Meslo LG M" w:cs="Meslo LG M"/>
-          <w:color w:val="404040"/>
-          <w:sz w:val="28"/>
-          <w:szCs w:val="28"/>
-        </w:rPr>
-        <w:t>}</w:t>
+        <w:t>#activitiesArray}</w:t>
       </w:r>
     </w:p>
     <w:p>
       <w:pPr>
         <w:pStyle w:val="PreformattedText"/>
         <w:rPr>
-          <w:rFonts w:ascii="Droid Sans Mono" w:eastAsia="Droid Sans Mono" w:hAnsi="Droid Sans Mono" w:cs="Droid Sans Mono"/>
+          <w:rFonts w:ascii="Droid Sans Mono" w:hAnsi="Droid Sans Mono" w:eastAsia="Droid Sans Mono" w:cs="Droid Sans Mono"/>
           <w:sz w:val="28"/>
           <w:szCs w:val="28"/>
         </w:rPr>
       </w:pPr>
       <w:r>
         <w:rPr>
-          <w:rFonts w:ascii="Meslo LG M" w:eastAsia="Meslo LG M" w:hAnsi="Meslo LG M" w:cs="Meslo LG M"/>
+          <w:rFonts w:eastAsia="Meslo LG M" w:cs="Meslo LG M" w:ascii="Meslo LG M" w:hAnsi="Meslo LG M"/>
           <w:color w:val="404040"/>
           <w:sz w:val="28"/>
           <w:szCs w:val="28"/>
-          <w:u w:color="404040"/>
+          <w:u w:val="none" w:color="404040"/>
         </w:rPr>
         <w:tab/>
       </w:r>
       <w:r>
         <w:rPr>
-          <w:rFonts w:ascii="Meslo LG M" w:eastAsia="Meslo LG M" w:hAnsi="Meslo LG M" w:cs="Meslo LG M"/>
+          <w:rFonts w:eastAsia="Meslo LG M" w:cs="Meslo LG M" w:ascii="Meslo LG M" w:hAnsi="Meslo LG M"/>
           <w:color w:val="404040"/>
           <w:sz w:val="28"/>
           <w:szCs w:val="28"/>
@@ -1309,318 +1273,235 @@
     <w:p>
       <w:pPr>
         <w:pStyle w:val="PreformattedText"/>
-        <w:rPr>
-          <w:rFonts w:ascii="Droid Sans Mono" w:eastAsia="Droid Sans Mono" w:hAnsi="Droid Sans Mono" w:cs="Droid Sans Mono"/>
+        <w:rPr/>
+      </w:pPr>
+      <w:r>
+        <w:rPr>
+          <w:rFonts w:eastAsia="Meslo LG M" w:cs="Meslo LG M" w:ascii="Meslo LG M" w:hAnsi="Meslo LG M"/>
+          <w:color w:val="404040"/>
           <w:sz w:val="28"/>
           <w:szCs w:val="28"/>
-        </w:rPr>
-      </w:pPr>
-      <w:r>
-        <w:rPr>
-          <w:rFonts w:ascii="Meslo LG M" w:eastAsia="Meslo LG M" w:hAnsi="Meslo LG M" w:cs="Meslo LG M"/>
-          <w:color w:val="404040"/>
-          <w:sz w:val="28"/>
-          <w:szCs w:val="28"/>
-          <w:u w:color="404040"/>
+          <w:u w:val="none" w:color="404040"/>
         </w:rPr>
         <w:tab/>
       </w:r>
       <w:r>
         <w:rPr>
-          <w:rFonts w:ascii="Meslo LG M" w:eastAsia="Meslo LG M" w:hAnsi="Meslo LG M" w:cs="Meslo LG M"/>
+          <w:rFonts w:eastAsia="Meslo LG M" w:cs="Meslo LG M" w:ascii="Meslo LG M" w:hAnsi="Meslo LG M"/>
           <w:b/>
           <w:bCs/>
           <w:color w:val="404040"/>
           <w:sz w:val="32"/>
           <w:szCs w:val="32"/>
         </w:rPr>
-        <w:t>{</w:t>
-      </w:r>
-      <w:proofErr w:type="gramStart"/>
-      <w:r>
-        <w:rPr>
-          <w:rFonts w:ascii="Meslo LG M" w:eastAsia="Meslo LG M" w:hAnsi="Meslo LG M" w:cs="Meslo LG M"/>
-          <w:b/>
-          <w:bCs/>
-          <w:color w:val="404040"/>
-          <w:sz w:val="32"/>
-          <w:szCs w:val="32"/>
-        </w:rPr>
-        <w:t>title</w:t>
-      </w:r>
-      <w:proofErr w:type="gramEnd"/>
-      <w:r>
-        <w:rPr>
-          <w:rFonts w:ascii="Meslo LG M" w:eastAsia="Meslo LG M" w:hAnsi="Meslo LG M" w:cs="Meslo LG M"/>
-          <w:b/>
-          <w:bCs/>
-          <w:color w:val="404040"/>
-          <w:sz w:val="32"/>
-          <w:szCs w:val="32"/>
-        </w:rPr>
-        <w:t>}</w:t>
+        <w:t>{title}</w:t>
       </w:r>
     </w:p>
     <w:p>
       <w:pPr>
         <w:pStyle w:val="PreformattedText"/>
         <w:rPr>
-          <w:rFonts w:ascii="Droid Sans Mono" w:eastAsia="Droid Sans Mono" w:hAnsi="Droid Sans Mono" w:cs="Droid Sans Mono"/>
+          <w:rFonts w:ascii="Droid Sans Mono" w:hAnsi="Droid Sans Mono" w:eastAsia="Droid Sans Mono" w:cs="Droid Sans Mono"/>
+          <w:b/>
+          <w:b/>
+          <w:bCs/>
+          <w:color w:val="404040"/>
           <w:sz w:val="28"/>
           <w:szCs w:val="28"/>
         </w:rPr>
       </w:pPr>
       <w:r>
-        <w:rPr>
-          <w:rFonts w:ascii="Meslo LG M" w:eastAsia="Meslo LG M" w:hAnsi="Meslo LG M" w:cs="Meslo LG M"/>
-          <w:color w:val="404040"/>
-          <w:sz w:val="28"/>
-          <w:szCs w:val="28"/>
-          <w:u w:color="404040"/>
-        </w:rPr>
-        <w:tab/>
-      </w:r>
-      <w:r>
-        <w:rPr>
-          <w:rFonts w:ascii="Meslo LG M" w:eastAsia="Meslo LG M" w:hAnsi="Meslo LG M" w:cs="Meslo LG M"/>
-          <w:color w:val="404040"/>
-          <w:sz w:val="28"/>
-          <w:szCs w:val="28"/>
-        </w:rPr>
-        <w:t>{</w:t>
-      </w:r>
-      <w:proofErr w:type="gramStart"/>
-      <w:r>
-        <w:rPr>
-          <w:rFonts w:ascii="Meslo LG M" w:eastAsia="Meslo LG M" w:hAnsi="Meslo LG M" w:cs="Meslo LG M"/>
-          <w:color w:val="404040"/>
-          <w:sz w:val="28"/>
-          <w:szCs w:val="28"/>
-        </w:rPr>
-        <w:t>data</w:t>
-      </w:r>
-      <w:proofErr w:type="gramEnd"/>
-      <w:r>
-        <w:rPr>
-          <w:rFonts w:ascii="Meslo LG M" w:eastAsia="Meslo LG M" w:hAnsi="Meslo LG M" w:cs="Meslo LG M"/>
-          <w:color w:val="404040"/>
-          <w:sz w:val="28"/>
-          <w:szCs w:val="28"/>
-        </w:rPr>
-        <w:t>}</w:t>
+        <w:rPr/>
       </w:r>
     </w:p>
     <w:p>
       <w:pPr>
         <w:pStyle w:val="PreformattedText"/>
-        <w:rPr>
-          <w:rFonts w:ascii="Droid Sans Mono" w:eastAsia="Droid Sans Mono" w:hAnsi="Droid Sans Mono" w:cs="Droid Sans Mono"/>
+        <w:rPr/>
+      </w:pPr>
+      <w:r>
+        <w:rPr>
+          <w:rFonts w:eastAsia="Meslo LG M" w:cs="Meslo LG M" w:ascii="Meslo LG M" w:hAnsi="Meslo LG M"/>
+          <w:color w:val="404040"/>
           <w:sz w:val="28"/>
           <w:szCs w:val="28"/>
-        </w:rPr>
-      </w:pPr>
-      <w:r>
-        <w:rPr>
-          <w:rFonts w:ascii="Meslo LG M" w:eastAsia="Meslo LG M" w:hAnsi="Meslo LG M" w:cs="Meslo LG M"/>
+          <w:u w:val="none" w:color="404040"/>
+        </w:rPr>
+        <w:tab/>
+      </w:r>
+      <w:r>
+        <w:rPr>
+          <w:rFonts w:eastAsia="Meslo LG M" w:cs="Meslo LG M" w:ascii="Meslo LG M" w:hAnsi="Meslo LG M"/>
           <w:color w:val="404040"/>
           <w:sz w:val="28"/>
           <w:szCs w:val="28"/>
-          <w:u w:color="404040"/>
-        </w:rPr>
-        <w:tab/>
-      </w:r>
-      <w:r>
-        <w:rPr>
-          <w:rFonts w:ascii="Meslo LG M" w:eastAsia="Meslo LG M" w:hAnsi="Meslo LG M" w:cs="Meslo LG M"/>
+        </w:rPr>
+        <w:t>{</w:t>
+      </w:r>
+      <w:r>
+        <w:rPr>
+          <w:rFonts w:eastAsia="Meslo LG M" w:cs="Meslo LG M" w:ascii="Meslo LG M" w:hAnsi="Meslo LG M"/>
           <w:color w:val="404040"/>
           <w:sz w:val="28"/>
           <w:szCs w:val="28"/>
         </w:rPr>
-        <w:t>{/data}</w:t>
+        <w:t>~~</w:t>
+      </w:r>
+      <w:r>
+        <w:rPr>
+          <w:rFonts w:eastAsia="Meslo LG M" w:cs="Meslo LG M" w:ascii="Meslo LG M" w:hAnsi="Meslo LG M"/>
+          <w:color w:val="404040"/>
+          <w:sz w:val="28"/>
+          <w:szCs w:val="28"/>
+        </w:rPr>
+        <w:t>data}</w:t>
       </w:r>
     </w:p>
     <w:p>
       <w:pPr>
         <w:pStyle w:val="PreformattedText"/>
-        <w:rPr>
-          <w:rFonts w:ascii="Droid Sans Mono" w:eastAsia="Droid Sans Mono" w:hAnsi="Droid Sans Mono" w:cs="Droid Sans Mono"/>
+        <w:rPr/>
+      </w:pPr>
+      <w:r>
+        <w:rPr>
+          <w:rFonts w:eastAsia="Meslo LG M" w:cs="Meslo LG M" w:ascii="Meslo LG M" w:hAnsi="Meslo LG M"/>
+          <w:color w:val="404040"/>
           <w:sz w:val="28"/>
           <w:szCs w:val="28"/>
-        </w:rPr>
-      </w:pPr>
-      <w:bookmarkStart w:id="3" w:name="_DdeLink__121_268551424011"/>
-      <w:r>
-        <w:rPr>
-          <w:rFonts w:ascii="Meslo LG M" w:eastAsia="Meslo LG M" w:hAnsi="Meslo LG M" w:cs="Meslo LG M"/>
+          <w:u w:val="none" w:color="404040"/>
+        </w:rPr>
+        <w:tab/>
+      </w:r>
+      <w:r>
+        <w:rPr>
+          <w:rFonts w:eastAsia="Meslo LG M" w:cs="Meslo LG M" w:ascii="Meslo LG M" w:hAnsi="Meslo LG M"/>
           <w:color w:val="404040"/>
           <w:sz w:val="28"/>
           <w:szCs w:val="28"/>
         </w:rPr>
-        <w:t>{</w:t>
-      </w:r>
-      <w:bookmarkEnd w:id="3"/>
-      <w:r>
-        <w:rPr>
-          <w:rFonts w:ascii="Meslo LG M" w:eastAsia="Meslo LG M" w:hAnsi="Meslo LG M" w:cs="Meslo LG M"/>
-          <w:color w:val="404040"/>
-          <w:sz w:val="28"/>
-          <w:szCs w:val="28"/>
-        </w:rPr>
-        <w:t>/</w:t>
-      </w:r>
-      <w:proofErr w:type="spellStart"/>
-      <w:r>
-        <w:rPr>
-          <w:rFonts w:ascii="Meslo LG M" w:eastAsia="Meslo LG M" w:hAnsi="Meslo LG M" w:cs="Meslo LG M"/>
-          <w:color w:val="404040"/>
-          <w:sz w:val="28"/>
-          <w:szCs w:val="28"/>
-        </w:rPr>
-        <w:t>activitiesArray</w:t>
-      </w:r>
-      <w:proofErr w:type="spellEnd"/>
-      <w:r>
-        <w:rPr>
-          <w:rFonts w:ascii="Meslo LG M" w:eastAsia="Meslo LG M" w:hAnsi="Meslo LG M" w:cs="Meslo LG M"/>
-          <w:color w:val="404040"/>
-          <w:sz w:val="28"/>
-          <w:szCs w:val="28"/>
-        </w:rPr>
-        <w:t>}</w:t>
+        <w:t>{/data}</w:t>
       </w:r>
     </w:p>
     <w:p>
       <w:pPr>
         <w:pStyle w:val="PreformattedText"/>
         <w:rPr>
-          <w:rFonts w:ascii="Droid Sans Mono" w:eastAsia="Droid Sans Mono" w:hAnsi="Droid Sans Mono" w:cs="Droid Sans Mono"/>
+          <w:rFonts w:ascii="Droid Sans Mono" w:hAnsi="Droid Sans Mono" w:eastAsia="Droid Sans Mono" w:cs="Droid Sans Mono"/>
+          <w:sz w:val="28"/>
+          <w:szCs w:val="28"/>
+        </w:rPr>
+      </w:pPr>
+      <w:bookmarkStart w:id="6" w:name="_DdeLink__121_268551424011"/>
+      <w:r>
+        <w:rPr>
+          <w:rFonts w:eastAsia="Meslo LG M" w:cs="Meslo LG M" w:ascii="Meslo LG M" w:hAnsi="Meslo LG M"/>
+          <w:color w:val="404040"/>
+          <w:sz w:val="28"/>
+          <w:szCs w:val="28"/>
+        </w:rPr>
+        <w:t>{</w:t>
+      </w:r>
+      <w:bookmarkEnd w:id="6"/>
+      <w:r>
+        <w:rPr>
+          <w:rFonts w:eastAsia="Meslo LG M" w:cs="Meslo LG M" w:ascii="Meslo LG M" w:hAnsi="Meslo LG M"/>
+          <w:color w:val="404040"/>
+          <w:sz w:val="28"/>
+          <w:szCs w:val="28"/>
+        </w:rPr>
+        <w:t>/activitiesArray}</w:t>
+      </w:r>
+    </w:p>
+    <w:p>
+      <w:pPr>
+        <w:pStyle w:val="PreformattedText"/>
+        <w:rPr>
+          <w:rFonts w:ascii="Droid Sans Mono" w:hAnsi="Droid Sans Mono" w:eastAsia="Droid Sans Mono" w:cs="Droid Sans Mono"/>
           <w:sz w:val="40"/>
           <w:szCs w:val="40"/>
         </w:rPr>
       </w:pPr>
       <w:r>
         <w:rPr>
-          <w:rFonts w:ascii="Meslo LG M" w:eastAsia="Meslo LG M" w:hAnsi="Meslo LG M" w:cs="Meslo LG M"/>
+          <w:rFonts w:eastAsia="Meslo LG M" w:cs="Meslo LG M" w:ascii="Meslo LG M" w:hAnsi="Meslo LG M"/>
           <w:color w:val="404040"/>
           <w:sz w:val="40"/>
           <w:szCs w:val="40"/>
         </w:rPr>
-        <w:t>{/</w:t>
-      </w:r>
-      <w:proofErr w:type="spellStart"/>
-      <w:r>
-        <w:rPr>
-          <w:rFonts w:ascii="Meslo LG M" w:eastAsia="Meslo LG M" w:hAnsi="Meslo LG M" w:cs="Meslo LG M"/>
-          <w:color w:val="404040"/>
-          <w:sz w:val="40"/>
-          <w:szCs w:val="40"/>
-        </w:rPr>
-        <w:t>subDeliverablesArray</w:t>
-      </w:r>
-      <w:proofErr w:type="spellEnd"/>
-      <w:r>
-        <w:rPr>
-          <w:rFonts w:ascii="Meslo LG M" w:eastAsia="Meslo LG M" w:hAnsi="Meslo LG M" w:cs="Meslo LG M"/>
-          <w:color w:val="404040"/>
-          <w:sz w:val="40"/>
-          <w:szCs w:val="40"/>
-        </w:rPr>
-        <w:t>}</w:t>
+        <w:t>{/subDeliverablesArray}</w:t>
       </w:r>
     </w:p>
     <w:p>
       <w:pPr>
         <w:pStyle w:val="Body"/>
+        <w:rPr/>
       </w:pPr>
+      <w:r>
+        <w:rPr/>
+      </w:r>
     </w:p>
     <w:sectPr>
-      <w:headerReference w:type="default" r:id="rId7"/>
-      <w:headerReference w:type="first" r:id="rId8"/>
-      <w:pgSz w:w="15840" w:h="12240" w:orient="landscape"/>
-      <w:pgMar w:top="1134" w:right="1134" w:bottom="0" w:left="1134" w:header="0" w:footer="0" w:gutter="0"/>
-      <w:cols w:space="720"/>
-      <w:formProt w:val="0"/>
+      <w:headerReference w:type="default" r:id="rId3"/>
+      <w:headerReference w:type="first" r:id="rId4"/>
+      <w:type w:val="nextPage"/>
+      <w:pgSz w:orient="landscape" w:w="15840" w:h="12240"/>
+      <w:pgMar w:left="1134" w:right="1134" w:header="0" w:top="1134" w:footer="0" w:bottom="0" w:gutter="0"/>
+      <w:pgNumType w:fmt="decimal"/>
+      <w:formProt w:val="false"/>
       <w:titlePg/>
+      <w:textDirection w:val="lrTb"/>
       <w:bidi/>
-      <w:docGrid w:linePitch="100"/>
+      <w:docGrid w:type="default" w:linePitch="100" w:charSpace="0"/>
     </w:sectPr>
   </w:body>
 </w:document>
 </file>
 
-<file path=word/endnotes.xml><?xml version="1.0" encoding="utf-8"?>
-<w:endnotes xmlns:ve="http://schemas.openxmlformats.org/markup-compatibility/2006" xmlns:o="urn:schemas-microsoft-com:office:office" xmlns:r="http://schemas.openxmlformats.org/officeDocument/2006/relationships" xmlns:m="http://schemas.openxmlformats.org/officeDocument/2006/math" xmlns:v="urn:schemas-microsoft-com:vml" xmlns:wp="http://schemas.openxmlformats.org/drawingml/2006/wordprocessingDrawing" xmlns:w10="urn:schemas-microsoft-com:office:word" xmlns:w="http://schemas.openxmlformats.org/wordprocessingml/2006/main" xmlns:wne="http://schemas.microsoft.com/office/word/2006/wordml">
-  <w:endnote w:type="separator" w:id="-1">
-    <w:p>
-      <w:r>
-        <w:separator/>
-      </w:r>
-    </w:p>
-  </w:endnote>
-  <w:endnote w:type="continuationSeparator" w:id="0">
-    <w:p>
-      <w:r>
-        <w:continuationSeparator/>
-      </w:r>
-    </w:p>
-  </w:endnote>
-</w:endnotes>
-</file>
-
-<file path=word/footnotes.xml><?xml version="1.0" encoding="utf-8"?>
-<w:footnotes xmlns:ve="http://schemas.openxmlformats.org/markup-compatibility/2006" xmlns:o="urn:schemas-microsoft-com:office:office" xmlns:r="http://schemas.openxmlformats.org/officeDocument/2006/relationships" xmlns:m="http://schemas.openxmlformats.org/officeDocument/2006/math" xmlns:v="urn:schemas-microsoft-com:vml" xmlns:wp="http://schemas.openxmlformats.org/drawingml/2006/wordprocessingDrawing" xmlns:w10="urn:schemas-microsoft-com:office:word" xmlns:w="http://schemas.openxmlformats.org/wordprocessingml/2006/main" xmlns:wne="http://schemas.microsoft.com/office/word/2006/wordml">
-  <w:footnote w:type="separator" w:id="-1">
-    <w:p>
-      <w:r>
-        <w:separator/>
-      </w:r>
-    </w:p>
-  </w:footnote>
-  <w:footnote w:type="continuationSeparator" w:id="0">
-    <w:p>
-      <w:r>
-        <w:continuationSeparator/>
-      </w:r>
-    </w:p>
-  </w:footnote>
-</w:footnotes>
-</file>
-
 <file path=word/header1.xml><?xml version="1.0" encoding="utf-8"?>
-<w:hdr xmlns:ve="http://schemas.openxmlformats.org/markup-compatibility/2006" xmlns:o="urn:schemas-microsoft-com:office:office" xmlns:r="http://schemas.openxmlformats.org/officeDocument/2006/relationships" xmlns:m="http://schemas.openxmlformats.org/officeDocument/2006/math" xmlns:v="urn:schemas-microsoft-com:vml" xmlns:wp="http://schemas.openxmlformats.org/drawingml/2006/wordprocessingDrawing" xmlns:w10="urn:schemas-microsoft-com:office:word" xmlns:w="http://schemas.openxmlformats.org/wordprocessingml/2006/main" xmlns:wne="http://schemas.microsoft.com/office/word/2006/wordml">
+<w:hdr xmlns:o="urn:schemas-microsoft-com:office:office" xmlns:r="http://schemas.openxmlformats.org/officeDocument/2006/relationships" xmlns:v="urn:schemas-microsoft-com:vml" xmlns:w="http://schemas.openxmlformats.org/wordprocessingml/2006/main" xmlns:w10="urn:schemas-microsoft-com:office:word" xmlns:wp="http://schemas.openxmlformats.org/drawingml/2006/wordprocessingDrawing" xmlns:wps="http://schemas.microsoft.com/office/word/2010/wordprocessingShape" xmlns:wpg="http://schemas.microsoft.com/office/word/2010/wordprocessingGroup" xmlns:mc="http://schemas.openxmlformats.org/markup-compatibility/2006" xmlns:wp14="http://schemas.microsoft.com/office/word/2010/wordprocessingDrawing" xmlns:w14="http://schemas.microsoft.com/office/word/2010/wordml" mc:Ignorable="w14 wp14">
   <w:p>
     <w:pPr>
       <w:pStyle w:val="HeaderFooter"/>
+      <w:rPr/>
     </w:pPr>
+    <w:r>
+      <w:rPr/>
+    </w:r>
   </w:p>
 </w:hdr>
 </file>
 
 <file path=word/header2.xml><?xml version="1.0" encoding="utf-8"?>
-<w:hdr xmlns:ve="http://schemas.openxmlformats.org/markup-compatibility/2006" xmlns:o="urn:schemas-microsoft-com:office:office" xmlns:r="http://schemas.openxmlformats.org/officeDocument/2006/relationships" xmlns:m="http://schemas.openxmlformats.org/officeDocument/2006/math" xmlns:v="urn:schemas-microsoft-com:vml" xmlns:wp="http://schemas.openxmlformats.org/drawingml/2006/wordprocessingDrawing" xmlns:w10="urn:schemas-microsoft-com:office:word" xmlns:w="http://schemas.openxmlformats.org/wordprocessingml/2006/main" xmlns:wne="http://schemas.microsoft.com/office/word/2006/wordml">
+<w:hdr xmlns:o="urn:schemas-microsoft-com:office:office" xmlns:r="http://schemas.openxmlformats.org/officeDocument/2006/relationships" xmlns:v="urn:schemas-microsoft-com:vml" xmlns:w="http://schemas.openxmlformats.org/wordprocessingml/2006/main" xmlns:w10="urn:schemas-microsoft-com:office:word" xmlns:wp="http://schemas.openxmlformats.org/drawingml/2006/wordprocessingDrawing" xmlns:wps="http://schemas.microsoft.com/office/word/2010/wordprocessingShape" xmlns:wpg="http://schemas.microsoft.com/office/word/2010/wordprocessingGroup" xmlns:mc="http://schemas.openxmlformats.org/markup-compatibility/2006" xmlns:wp14="http://schemas.microsoft.com/office/word/2010/wordprocessingDrawing" xmlns:w14="http://schemas.microsoft.com/office/word/2010/wordml" mc:Ignorable="w14 wp14">
   <w:p>
     <w:pPr>
       <w:pStyle w:val="HeaderFooter"/>
+      <w:rPr/>
     </w:pPr>
+    <w:r>
+      <w:rPr/>
+    </w:r>
   </w:p>
 </w:hdr>
 </file>
 
 <file path=word/styles.xml><?xml version="1.0" encoding="utf-8"?>
-<w:styles xmlns:r="http://schemas.openxmlformats.org/officeDocument/2006/relationships" xmlns:w="http://schemas.openxmlformats.org/wordprocessingml/2006/main">
+<w:styles xmlns:w="http://schemas.openxmlformats.org/wordprocessingml/2006/main" xmlns:w14="http://schemas.microsoft.com/office/word/2010/wordml" xmlns:mc="http://schemas.openxmlformats.org/markup-compatibility/2006" mc:Ignorable="w14">
   <w:docDefaults>
     <w:rPrDefault>
       <w:rPr>
-        <w:rFonts w:ascii="Times New Roman" w:eastAsia="Arial Unicode MS" w:hAnsi="Times New Roman" w:cs="Times New Roman"/>
+        <w:rFonts w:ascii="Times New Roman" w:hAnsi="Times New Roman" w:eastAsia="Arial Unicode MS" w:cs="Times New Roman"/>
         <w:color w:val="00000A"/>
         <w:lang w:val="en-US" w:eastAsia="zh-CN" w:bidi="hi-IN"/>
       </w:rPr>
     </w:rPrDefault>
-    <w:pPrDefault/>
+    <w:pPrDefault>
+      <w:pPr/>
+    </w:pPrDefault>
   </w:docDefaults>
   <w:latentStyles w:defLockedState="0" w:defUIPriority="99" w:defSemiHidden="1" w:defUnhideWhenUsed="1" w:defQFormat="0" w:count="267">
-    <w:lsdException w:name="Normal" w:semiHidden="0" w:uiPriority="0" w:unhideWhenUsed="0" w:qFormat="1"/>
-    <w:lsdException w:name="heading 1" w:semiHidden="0" w:uiPriority="9" w:unhideWhenUsed="0" w:qFormat="1"/>
+    <w:lsdException w:name="Normal" w:uiPriority="0" w:semiHidden="0" w:unhideWhenUsed="0" w:qFormat="1"/>
+    <w:lsdException w:name="heading 1" w:uiPriority="9" w:semiHidden="0" w:unhideWhenUsed="0" w:qFormat="1"/>
     <w:lsdException w:name="heading 2" w:uiPriority="9" w:qFormat="1"/>
     <w:lsdException w:name="heading 3" w:uiPriority="9" w:qFormat="1"/>
     <w:lsdException w:name="heading 4" w:uiPriority="9" w:qFormat="1"/>
@@ -1639,140 +1520,321 @@
     <w:lsdException w:name="toc 8" w:uiPriority="39"/>
     <w:lsdException w:name="toc 9" w:uiPriority="39"/>
     <w:lsdException w:name="caption" w:uiPriority="35" w:qFormat="1"/>
-    <w:lsdException w:name="Title" w:semiHidden="0" w:uiPriority="10" w:unhideWhenUsed="0" w:qFormat="1"/>
+    <w:lsdException w:name="Title" w:uiPriority="10" w:semiHidden="0" w:unhideWhenUsed="0" w:qFormat="1"/>
     <w:lsdException w:name="Default Paragraph Font" w:uiPriority="1"/>
-    <w:lsdException w:name="Subtitle" w:semiHidden="0" w:uiPriority="11" w:unhideWhenUsed="0" w:qFormat="1"/>
-    <w:lsdException w:name="Strong" w:semiHidden="0" w:uiPriority="22" w:unhideWhenUsed="0" w:qFormat="1"/>
-    <w:lsdException w:name="Emphasis" w:semiHidden="0" w:uiPriority="20" w:unhideWhenUsed="0" w:qFormat="1"/>
-    <w:lsdException w:name="Table Grid" w:semiHidden="0" w:uiPriority="59" w:unhideWhenUsed="0"/>
+    <w:lsdException w:name="Subtitle" w:uiPriority="11" w:semiHidden="0" w:unhideWhenUsed="0" w:qFormat="1"/>
+    <w:lsdException w:name="Strong" w:uiPriority="22" w:semiHidden="0" w:unhideWhenUsed="0" w:qFormat="1"/>
+    <w:lsdException w:name="Emphasis" w:uiPriority="20" w:semiHidden="0" w:unhideWhenUsed="0" w:qFormat="1"/>
+    <w:lsdException w:name="Table Grid" w:uiPriority="59" w:semiHidden="0" w:unhideWhenUsed="0"/>
     <w:lsdException w:name="Placeholder Text" w:unhideWhenUsed="0"/>
-    <w:lsdException w:name="No Spacing" w:semiHidden="0" w:uiPriority="1" w:unhideWhenUsed="0" w:qFormat="1"/>
-    <w:lsdException w:name="Light Shading" w:semiHidden="0" w:uiPriority="60" w:unhideWhenUsed="0"/>
-    <w:lsdException w:name="Light List" w:semiHidden="0" w:uiPriority="61" w:unhideWhenUsed="0"/>
-    <w:lsdException w:name="Light Grid" w:semiHidden="0" w:uiPriority="62" w:unhideWhenUsed="0"/>
-    <w:lsdException w:name="Medium Shading 1" w:semiHidden="0" w:uiPriority="63" w:unhideWhenUsed="0"/>
-    <w:lsdException w:name="Medium Shading 2" w:semiHidden="0" w:uiPriority="64" w:unhideWhenUsed="0"/>
-    <w:lsdException w:name="Medium List 1" w:semiHidden="0" w:uiPriority="65" w:unhideWhenUsed="0"/>
-    <w:lsdException w:name="Medium List 2" w:semiHidden="0" w:uiPriority="66" w:unhideWhenUsed="0"/>
-    <w:lsdException w:name="Medium Grid 1" w:semiHidden="0" w:uiPriority="67" w:unhideWhenUsed="0"/>
-    <w:lsdException w:name="Medium Grid 2" w:semiHidden="0" w:uiPriority="68" w:unhideWhenUsed="0"/>
-    <w:lsdException w:name="Medium Grid 3" w:semiHidden="0" w:uiPriority="69" w:unhideWhenUsed="0"/>
-    <w:lsdException w:name="Dark List" w:semiHidden="0" w:uiPriority="70" w:unhideWhenUsed="0"/>
-    <w:lsdException w:name="Colorful Shading" w:semiHidden="0" w:uiPriority="71" w:unhideWhenUsed="0"/>
-    <w:lsdException w:name="Colorful List" w:semiHidden="0" w:uiPriority="72" w:unhideWhenUsed="0"/>
-    <w:lsdException w:name="Colorful Grid" w:semiHidden="0" w:uiPriority="73" w:unhideWhenUsed="0"/>
-    <w:lsdException w:name="Light Shading Accent 1" w:semiHidden="0" w:uiPriority="60" w:unhideWhenUsed="0"/>
-    <w:lsdException w:name="Light List Accent 1" w:semiHidden="0" w:uiPriority="61" w:unhideWhenUsed="0"/>
-    <w:lsdException w:name="Light Grid Accent 1" w:semiHidden="0" w:uiPriority="62" w:unhideWhenUsed="0"/>
-    <w:lsdException w:name="Medium Shading 1 Accent 1" w:semiHidden="0" w:uiPriority="63" w:unhideWhenUsed="0"/>
-    <w:lsdException w:name="Medium Shading 2 Accent 1" w:semiHidden="0" w:uiPriority="64" w:unhideWhenUsed="0"/>
-    <w:lsdException w:name="Medium List 1 Accent 1" w:semiHidden="0" w:uiPriority="65" w:unhideWhenUsed="0"/>
+    <w:lsdException w:name="No Spacing" w:uiPriority="1" w:semiHidden="0" w:unhideWhenUsed="0" w:qFormat="1"/>
+    <w:lsdException w:name="Light Shading" w:uiPriority="60" w:semiHidden="0" w:unhideWhenUsed="0"/>
+    <w:lsdException w:name="Light List" w:uiPriority="61" w:semiHidden="0" w:unhideWhenUsed="0"/>
+    <w:lsdException w:name="Light Grid" w:uiPriority="62" w:semiHidden="0" w:unhideWhenUsed="0"/>
+    <w:lsdException w:name="Medium Shading 1" w:uiPriority="63" w:semiHidden="0" w:unhideWhenUsed="0"/>
+    <w:lsdException w:name="Medium Shading 2" w:uiPriority="64" w:semiHidden="0" w:unhideWhenUsed="0"/>
+    <w:lsdException w:name="Medium List 1" w:uiPriority="65" w:semiHidden="0" w:unhideWhenUsed="0"/>
+    <w:lsdException w:name="Medium List 2" w:uiPriority="66" w:semiHidden="0" w:unhideWhenUsed="0"/>
+    <w:lsdException w:name="Medium Grid 1" w:uiPriority="67" w:semiHidden="0" w:unhideWhenUsed="0"/>
+    <w:lsdException w:name="Medium Grid 2" w:uiPriority="68" w:semiHidden="0" w:unhideWhenUsed="0"/>
+    <w:lsdException w:name="Medium Grid 3" w:uiPriority="69" w:semiHidden="0" w:unhideWhenUsed="0"/>
+    <w:lsdException w:name="Dark List" w:uiPriority="70" w:semiHidden="0" w:unhideWhenUsed="0"/>
+    <w:lsdException w:name="Colorful Shading" w:uiPriority="71" w:semiHidden="0" w:unhideWhenUsed="0"/>
+    <w:lsdException w:name="Colorful List" w:uiPriority="72" w:semiHidden="0" w:unhideWhenUsed="0"/>
+    <w:lsdException w:name="Colorful Grid" w:uiPriority="73" w:semiHidden="0" w:unhideWhenUsed="0"/>
+    <w:lsdException w:name="Light Shading Accent 1" w:uiPriority="60" w:semiHidden="0" w:unhideWhenUsed="0"/>
+    <w:lsdException w:name="Light List Accent 1" w:uiPriority="61" w:semiHidden="0" w:unhideWhenUsed="0"/>
+    <w:lsdException w:name="Light Grid Accent 1" w:uiPriority="62" w:semiHidden="0" w:unhideWhenUsed="0"/>
+    <w:lsdException w:name="Medium Shading 1 Accent 1" w:uiPriority="63" w:semiHidden="0" w:unhideWhenUsed="0"/>
+    <w:lsdException w:name="Medium Shading 2 Accent 1" w:uiPriority="64" w:semiHidden="0" w:unhideWhenUsed="0"/>
+    <w:lsdException w:name="Medium List 1 Accent 1" w:uiPriority="65" w:semiHidden="0" w:unhideWhenUsed="0"/>
     <w:lsdException w:name="Revision" w:unhideWhenUsed="0"/>
-    <w:lsdException w:name="List Paragraph" w:semiHidden="0" w:uiPriority="34" w:unhideWhenUsed="0" w:qFormat="1"/>
-    <w:lsdException w:name="Quote" w:semiHidden="0" w:uiPriority="29" w:unhideWhenUsed="0" w:qFormat="1"/>
-    <w:lsdException w:name="Intense Quote" w:semiHidden="0" w:uiPriority="30" w:unhideWhenUsed="0" w:qFormat="1"/>
-    <w:lsdException w:name="Medium List 2 Accent 1" w:semiHidden="0" w:uiPriority="66" w:unhideWhenUsed="0"/>
-    <w:lsdException w:name="Medium Grid 1 Accent 1" w:semiHidden="0" w:uiPriority="67" w:unhideWhenUsed="0"/>
-    <w:lsdException w:name="Medium Grid 2 Accent 1" w:semiHidden="0" w:uiPriority="68" w:unhideWhenUsed="0"/>
-    <w:lsdException w:name="Medium Grid 3 Accent 1" w:semiHidden="0" w:uiPriority="69" w:unhideWhenUsed="0"/>
-    <w:lsdException w:name="Dark List Accent 1" w:semiHidden="0" w:uiPriority="70" w:unhideWhenUsed="0"/>
-    <w:lsdException w:name="Colorful Shading Accent 1" w:semiHidden="0" w:uiPriority="71" w:unhideWhenUsed="0"/>
-    <w:lsdException w:name="Colorful List Accent 1" w:semiHidden="0" w:uiPriority="72" w:unhideWhenUsed="0"/>
-    <w:lsdException w:name="Colorful Grid Accent 1" w:semiHidden="0" w:uiPriority="73" w:unhideWhenUsed="0"/>
-    <w:lsdException w:name="Light Shading Accent 2" w:semiHidden="0" w:uiPriority="60" w:unhideWhenUsed="0"/>
-    <w:lsdException w:name="Light List Accent 2" w:semiHidden="0" w:uiPriority="61" w:unhideWhenUsed="0"/>
-    <w:lsdException w:name="Light Grid Accent 2" w:semiHidden="0" w:uiPriority="62" w:unhideWhenUsed="0"/>
-    <w:lsdException w:name="Medium Shading 1 Accent 2" w:semiHidden="0" w:uiPriority="63" w:unhideWhenUsed="0"/>
-    <w:lsdException w:name="Medium Shading 2 Accent 2" w:semiHidden="0" w:uiPriority="64" w:unhideWhenUsed="0"/>
-    <w:lsdException w:name="Medium List 1 Accent 2" w:semiHidden="0" w:uiPriority="65" w:unhideWhenUsed="0"/>
-    <w:lsdException w:name="Medium List 2 Accent 2" w:semiHidden="0" w:uiPriority="66" w:unhideWhenUsed="0"/>
-    <w:lsdException w:name="Medium Grid 1 Accent 2" w:semiHidden="0" w:uiPriority="67" w:unhideWhenUsed="0"/>
-    <w:lsdException w:name="Medium Grid 2 Accent 2" w:semiHidden="0" w:uiPriority="68" w:unhideWhenUsed="0"/>
-    <w:lsdException w:name="Medium Grid 3 Accent 2" w:semiHidden="0" w:uiPriority="69" w:unhideWhenUsed="0"/>
-    <w:lsdException w:name="Dark List Accent 2" w:semiHidden="0" w:uiPriority="70" w:unhideWhenUsed="0"/>
-    <w:lsdException w:name="Colorful Shading Accent 2" w:semiHidden="0" w:uiPriority="71" w:unhideWhenUsed="0"/>
-    <w:lsdException w:name="Colorful List Accent 2" w:semiHidden="0" w:uiPriority="72" w:unhideWhenUsed="0"/>
-    <w:lsdException w:name="Colorful Grid Accent 2" w:semiHidden="0" w:uiPriority="73" w:unhideWhenUsed="0"/>
-    <w:lsdException w:name="Light Shading Accent 3" w:semiHidden="0" w:uiPriority="60" w:unhideWhenUsed="0"/>
-    <w:lsdException w:name="Light List Accent 3" w:semiHidden="0" w:uiPriority="61" w:unhideWhenUsed="0"/>
-    <w:lsdException w:name="Light Grid Accent 3" w:semiHidden="0" w:uiPriority="62" w:unhideWhenUsed="0"/>
-    <w:lsdException w:name="Medium Shading 1 Accent 3" w:semiHidden="0" w:uiPriority="63" w:unhideWhenUsed="0"/>
-    <w:lsdException w:name="Medium Shading 2 Accent 3" w:semiHidden="0" w:uiPriority="64" w:unhideWhenUsed="0"/>
-    <w:lsdException w:name="Medium List 1 Accent 3" w:semiHidden="0" w:uiPriority="65" w:unhideWhenUsed="0"/>
-    <w:lsdException w:name="Medium List 2 Accent 3" w:semiHidden="0" w:uiPriority="66" w:unhideWhenUsed="0"/>
-    <w:lsdException w:name="Medium Grid 1 Accent 3" w:semiHidden="0" w:uiPriority="67" w:unhideWhenUsed="0"/>
-    <w:lsdException w:name="Medium Grid 2 Accent 3" w:semiHidden="0" w:uiPriority="68" w:unhideWhenUsed="0"/>
-    <w:lsdException w:name="Medium Grid 3 Accent 3" w:semiHidden="0" w:uiPriority="69" w:unhideWhenUsed="0"/>
-    <w:lsdException w:name="Dark List Accent 3" w:semiHidden="0" w:uiPriority="70" w:unhideWhenUsed="0"/>
-    <w:lsdException w:name="Colorful Shading Accent 3" w:semiHidden="0" w:uiPriority="71" w:unhideWhenUsed="0"/>
-    <w:lsdException w:name="Colorful List Accent 3" w:semiHidden="0" w:uiPriority="72" w:unhideWhenUsed="0"/>
-    <w:lsdException w:name="Colorful Grid Accent 3" w:semiHidden="0" w:uiPriority="73" w:unhideWhenUsed="0"/>
-    <w:lsdException w:name="Light Shading Accent 4" w:semiHidden="0" w:uiPriority="60" w:unhideWhenUsed="0"/>
-    <w:lsdException w:name="Light List Accent 4" w:semiHidden="0" w:uiPriority="61" w:unhideWhenUsed="0"/>
-    <w:lsdException w:name="Light Grid Accent 4" w:semiHidden="0" w:uiPriority="62" w:unhideWhenUsed="0"/>
-    <w:lsdException w:name="Medium Shading 1 Accent 4" w:semiHidden="0" w:uiPriority="63" w:unhideWhenUsed="0"/>
-    <w:lsdException w:name="Medium Shading 2 Accent 4" w:semiHidden="0" w:uiPriority="64" w:unhideWhenUsed="0"/>
-    <w:lsdException w:name="Medium List 1 Accent 4" w:semiHidden="0" w:uiPriority="65" w:unhideWhenUsed="0"/>
-    <w:lsdException w:name="Medium List 2 Accent 4" w:semiHidden="0" w:uiPriority="66" w:unhideWhenUsed="0"/>
-    <w:lsdException w:name="Medium Grid 1 Accent 4" w:semiHidden="0" w:uiPriority="67" w:unhideWhenUsed="0"/>
-    <w:lsdException w:name="Medium Grid 2 Accent 4" w:semiHidden="0" w:uiPriority="68" w:unhideWhenUsed="0"/>
-    <w:lsdException w:name="Medium Grid 3 Accent 4" w:semiHidden="0" w:uiPriority="69" w:unhideWhenUsed="0"/>
-    <w:lsdException w:name="Dark List Accent 4" w:semiHidden="0" w:uiPriority="70" w:unhideWhenUsed="0"/>
-    <w:lsdException w:name="Colorful Shading Accent 4" w:semiHidden="0" w:uiPriority="71" w:unhideWhenUsed="0"/>
-    <w:lsdException w:name="Colorful List Accent 4" w:semiHidden="0" w:uiPriority="72" w:unhideWhenUsed="0"/>
-    <w:lsdException w:name="Colorful Grid Accent 4" w:semiHidden="0" w:uiPriority="73" w:unhideWhenUsed="0"/>
-    <w:lsdException w:name="Light Shading Accent 5" w:semiHidden="0" w:uiPriority="60" w:unhideWhenUsed="0"/>
-    <w:lsdException w:name="Light List Accent 5" w:semiHidden="0" w:uiPriority="61" w:unhideWhenUsed="0"/>
-    <w:lsdException w:name="Light Grid Accent 5" w:semiHidden="0" w:uiPriority="62" w:unhideWhenUsed="0"/>
-    <w:lsdException w:name="Medium Shading 1 Accent 5" w:semiHidden="0" w:uiPriority="63" w:unhideWhenUsed="0"/>
-    <w:lsdException w:name="Medium Shading 2 Accent 5" w:semiHidden="0" w:uiPriority="64" w:unhideWhenUsed="0"/>
-    <w:lsdException w:name="Medium List 1 Accent 5" w:semiHidden="0" w:uiPriority="65" w:unhideWhenUsed="0"/>
-    <w:lsdException w:name="Medium List 2 Accent 5" w:semiHidden="0" w:uiPriority="66" w:unhideWhenUsed="0"/>
-    <w:lsdException w:name="Medium Grid 1 Accent 5" w:semiHidden="0" w:uiPriority="67" w:unhideWhenUsed="0"/>
-    <w:lsdException w:name="Medium Grid 2 Accent 5" w:semiHidden="0" w:uiPriority="68" w:unhideWhenUsed="0"/>
-    <w:lsdException w:name="Medium Grid 3 Accent 5" w:semiHidden="0" w:uiPriority="69" w:unhideWhenUsed="0"/>
-    <w:lsdException w:name="Dark List Accent 5" w:semiHidden="0" w:uiPriority="70" w:unhideWhenUsed="0"/>
-    <w:lsdException w:name="Colorful Shading Accent 5" w:semiHidden="0" w:uiPriority="71" w:unhideWhenUsed="0"/>
-    <w:lsdException w:name="Colorful List Accent 5" w:semiHidden="0" w:uiPriority="72" w:unhideWhenUsed="0"/>
-    <w:lsdException w:name="Colorful Grid Accent 5" w:semiHidden="0" w:uiPriority="73" w:unhideWhenUsed="0"/>
-    <w:lsdException w:name="Light Shading Accent 6" w:semiHidden="0" w:uiPriority="60" w:unhideWhenUsed="0"/>
-    <w:lsdException w:name="Light List Accent 6" w:semiHidden="0" w:uiPriority="61" w:unhideWhenUsed="0"/>
-    <w:lsdException w:name="Light Grid Accent 6" w:semiHidden="0" w:uiPriority="62" w:unhideWhenUsed="0"/>
-    <w:lsdException w:name="Medium Shading 1 Accent 6" w:semiHidden="0" w:uiPriority="63" w:unhideWhenUsed="0"/>
-    <w:lsdException w:name="Medium Shading 2 Accent 6" w:semiHidden="0" w:uiPriority="64" w:unhideWhenUsed="0"/>
-    <w:lsdException w:name="Medium List 1 Accent 6" w:semiHidden="0" w:uiPriority="65" w:unhideWhenUsed="0"/>
-    <w:lsdException w:name="Medium List 2 Accent 6" w:semiHidden="0" w:uiPriority="66" w:unhideWhenUsed="0"/>
-    <w:lsdException w:name="Medium Grid 1 Accent 6" w:semiHidden="0" w:uiPriority="67" w:unhideWhenUsed="0"/>
-    <w:lsdException w:name="Medium Grid 2 Accent 6" w:semiHidden="0" w:uiPriority="68" w:unhideWhenUsed="0"/>
-    <w:lsdException w:name="Medium Grid 3 Accent 6" w:semiHidden="0" w:uiPriority="69" w:unhideWhenUsed="0"/>
-    <w:lsdException w:name="Dark List Accent 6" w:semiHidden="0" w:uiPriority="70" w:unhideWhenUsed="0"/>
-    <w:lsdException w:name="Colorful Shading Accent 6" w:semiHidden="0" w:uiPriority="71" w:unhideWhenUsed="0"/>
-    <w:lsdException w:name="Colorful List Accent 6" w:semiHidden="0" w:uiPriority="72" w:unhideWhenUsed="0"/>
-    <w:lsdException w:name="Colorful Grid Accent 6" w:semiHidden="0" w:uiPriority="73" w:unhideWhenUsed="0"/>
-    <w:lsdException w:name="Subtle Emphasis" w:semiHidden="0" w:uiPriority="19" w:unhideWhenUsed="0" w:qFormat="1"/>
-    <w:lsdException w:name="Intense Emphasis" w:semiHidden="0" w:uiPriority="21" w:unhideWhenUsed="0" w:qFormat="1"/>
-    <w:lsdException w:name="Subtle Reference" w:semiHidden="0" w:uiPriority="31" w:unhideWhenUsed="0" w:qFormat="1"/>
-    <w:lsdException w:name="Intense Reference" w:semiHidden="0" w:uiPriority="32" w:unhideWhenUsed="0" w:qFormat="1"/>
-    <w:lsdException w:name="Book Title" w:semiHidden="0" w:uiPriority="33" w:unhideWhenUsed="0" w:qFormat="1"/>
+    <w:lsdException w:name="List Paragraph" w:uiPriority="34" w:semiHidden="0" w:unhideWhenUsed="0" w:qFormat="1"/>
+    <w:lsdException w:name="Quote" w:uiPriority="29" w:semiHidden="0" w:unhideWhenUsed="0" w:qFormat="1"/>
+    <w:lsdException w:name="Intense Quote" w:uiPriority="30" w:semiHidden="0" w:unhideWhenUsed="0" w:qFormat="1"/>
+    <w:lsdException w:name="Medium List 2 Accent 1" w:uiPriority="66" w:semiHidden="0" w:unhideWhenUsed="0"/>
+    <w:lsdException w:name="Medium Grid 1 Accent 1" w:uiPriority="67" w:semiHidden="0" w:unhideWhenUsed="0"/>
+    <w:lsdException w:name="Medium Grid 2 Accent 1" w:uiPriority="68" w:semiHidden="0" w:unhideWhenUsed="0"/>
+    <w:lsdException w:name="Medium Grid 3 Accent 1" w:uiPriority="69" w:semiHidden="0" w:unhideWhenUsed="0"/>
+    <w:lsdException w:name="Dark List Accent 1" w:uiPriority="70" w:semiHidden="0" w:unhideWhenUsed="0"/>
+    <w:lsdException w:name="Colorful Shading Accent 1" w:uiPriority="71" w:semiHidden="0" w:unhideWhenUsed="0"/>
+    <w:lsdException w:name="Colorful List Accent 1" w:uiPriority="72" w:semiHidden="0" w:unhideWhenUsed="0"/>
+    <w:lsdException w:name="Colorful Grid Accent 1" w:uiPriority="73" w:semiHidden="0" w:unhideWhenUsed="0"/>
+    <w:lsdException w:name="Light Shading Accent 2" w:uiPriority="60" w:semiHidden="0" w:unhideWhenUsed="0"/>
+    <w:lsdException w:name="Light List Accent 2" w:uiPriority="61" w:semiHidden="0" w:unhideWhenUsed="0"/>
+    <w:lsdException w:name="Light Grid Accent 2" w:uiPriority="62" w:semiHidden="0" w:unhideWhenUsed="0"/>
+    <w:lsdException w:name="Medium Shading 1 Accent 2" w:uiPriority="63" w:semiHidden="0" w:unhideWhenUsed="0"/>
+    <w:lsdException w:name="Medium Shading 2 Accent 2" w:uiPriority="64" w:semiHidden="0" w:unhideWhenUsed="0"/>
+    <w:lsdException w:name="Medium List 1 Accent 2" w:uiPriority="65" w:semiHidden="0" w:unhideWhenUsed="0"/>
+    <w:lsdException w:name="Medium List 2 Accent 2" w:uiPriority="66" w:semiHidden="0" w:unhideWhenUsed="0"/>
+    <w:lsdException w:name="Medium Grid 1 Accent 2" w:uiPriority="67" w:semiHidden="0" w:unhideWhenUsed="0"/>
+    <w:lsdException w:name="Medium Grid 2 Accent 2" w:uiPriority="68" w:semiHidden="0" w:unhideWhenUsed="0"/>
+    <w:lsdException w:name="Medium Grid 3 Accent 2" w:uiPriority="69" w:semiHidden="0" w:unhideWhenUsed="0"/>
+    <w:lsdException w:name="Dark List Accent 2" w:uiPriority="70" w:semiHidden="0" w:unhideWhenUsed="0"/>
+    <w:lsdException w:name="Colorful Shading Accent 2" w:uiPriority="71" w:semiHidden="0" w:unhideWhenUsed="0"/>
+    <w:lsdException w:name="Colorful List Accent 2" w:uiPriority="72" w:semiHidden="0" w:unhideWhenUsed="0"/>
+    <w:lsdException w:name="Colorful Grid Accent 2" w:uiPriority="73" w:semiHidden="0" w:unhideWhenUsed="0"/>
+    <w:lsdException w:name="Light Shading Accent 3" w:uiPriority="60" w:semiHidden="0" w:unhideWhenUsed="0"/>
+    <w:lsdException w:name="Light List Accent 3" w:uiPriority="61" w:semiHidden="0" w:unhideWhenUsed="0"/>
+    <w:lsdException w:name="Light Grid Accent 3" w:uiPriority="62" w:semiHidden="0" w:unhideWhenUsed="0"/>
+    <w:lsdException w:name="Medium Shading 1 Accent 3" w:uiPriority="63" w:semiHidden="0" w:unhideWhenUsed="0"/>
+    <w:lsdException w:name="Medium Shading 2 Accent 3" w:uiPriority="64" w:semiHidden="0" w:unhideWhenUsed="0"/>
+    <w:lsdException w:name="Medium List 1 Accent 3" w:uiPriority="65" w:semiHidden="0" w:unhideWhenUsed="0"/>
+    <w:lsdException w:name="Medium List 2 Accent 3" w:uiPriority="66" w:semiHidden="0" w:unhideWhenUsed="0"/>
+    <w:lsdException w:name="Medium Grid 1 Accent 3" w:uiPriority="67" w:semiHidden="0" w:unhideWhenUsed="0"/>
+    <w:lsdException w:name="Medium Grid 2 Accent 3" w:uiPriority="68" w:semiHidden="0" w:unhideWhenUsed="0"/>
+    <w:lsdException w:name="Medium Grid 3 Accent 3" w:uiPriority="69" w:semiHidden="0" w:unhideWhenUsed="0"/>
+    <w:lsdException w:name="Dark List Accent 3" w:uiPriority="70" w:semiHidden="0" w:unhideWhenUsed="0"/>
+    <w:lsdException w:name="Colorful Shading Accent 3" w:uiPriority="71" w:semiHidden="0" w:unhideWhenUsed="0"/>
+    <w:lsdException w:name="Colorful List Accent 3" w:uiPriority="72" w:semiHidden="0" w:unhideWhenUsed="0"/>
+    <w:lsdException w:name="Colorful Grid Accent 3" w:uiPriority="73" w:semiHidden="0" w:unhideWhenUsed="0"/>
+    <w:lsdException w:name="Light Shading Accent 4" w:uiPriority="60" w:semiHidden="0" w:unhideWhenUsed="0"/>
+    <w:lsdException w:name="Light List Accent 4" w:uiPriority="61" w:semiHidden="0" w:unhideWhenUsed="0"/>
+    <w:lsdException w:name="Light Grid Accent 4" w:uiPriority="62" w:semiHidden="0" w:unhideWhenUsed="0"/>
+    <w:lsdException w:name="Medium Shading 1 Accent 4" w:uiPriority="63" w:semiHidden="0" w:unhideWhenUsed="0"/>
+    <w:lsdException w:name="Medium Shading 2 Accent 4" w:uiPriority="64" w:semiHidden="0" w:unhideWhenUsed="0"/>
+    <w:lsdException w:name="Medium List 1 Accent 4" w:uiPriority="65" w:semiHidden="0" w:unhideWhenUsed="0"/>
+    <w:lsdException w:name="Medium List 2 Accent 4" w:uiPriority="66" w:semiHidden="0" w:unhideWhenUsed="0"/>
+    <w:lsdException w:name="Medium Grid 1 Accent 4" w:uiPriority="67" w:semiHidden="0" w:unhideWhenUsed="0"/>
+    <w:lsdException w:name="Medium Grid 2 Accent 4" w:uiPriority="68" w:semiHidden="0" w:unhideWhenUsed="0"/>
+    <w:lsdException w:name="Medium Grid 3 Accent 4" w:uiPriority="69" w:semiHidden="0" w:unhideWhenUsed="0"/>
+    <w:lsdException w:name="Dark List Accent 4" w:uiPriority="70" w:semiHidden="0" w:unhideWhenUsed="0"/>
+    <w:lsdException w:name="Colorful Shading Accent 4" w:uiPriority="71" w:semiHidden="0" w:unhideWhenUsed="0"/>
+    <w:lsdException w:name="Colorful List Accent 4" w:uiPriority="72" w:semiHidden="0" w:unhideWhenUsed="0"/>
+    <w:lsdException w:name="Colorful Grid Accent 4" w:uiPriority="73" w:semiHidden="0" w:unhideWhenUsed="0"/>
+    <w:lsdException w:name="Light Shading Accent 5" w:uiPriority="60" w:semiHidden="0" w:unhideWhenUsed="0"/>
+    <w:lsdException w:name="Light List Accent 5" w:uiPriority="61" w:semiHidden="0" w:unhideWhenUsed="0"/>
+    <w:lsdException w:name="Light Grid Accent 5" w:uiPriority="62" w:semiHidden="0" w:unhideWhenUsed="0"/>
+    <w:lsdException w:name="Medium Shading 1 Accent 5" w:uiPriority="63" w:semiHidden="0" w:unhideWhenUsed="0"/>
+    <w:lsdException w:name="Medium Shading 2 Accent 5" w:uiPriority="64" w:semiHidden="0" w:unhideWhenUsed="0"/>
+    <w:lsdException w:name="Medium List 1 Accent 5" w:uiPriority="65" w:semiHidden="0" w:unhideWhenUsed="0"/>
+    <w:lsdException w:name="Medium List 2 Accent 5" w:uiPriority="66" w:semiHidden="0" w:unhideWhenUsed="0"/>
+    <w:lsdException w:name="Medium Grid 1 Accent 5" w:uiPriority="67" w:semiHidden="0" w:unhideWhenUsed="0"/>
+    <w:lsdException w:name="Medium Grid 2 Accent 5" w:uiPriority="68" w:semiHidden="0" w:unhideWhenUsed="0"/>
+    <w:lsdException w:name="Medium Grid 3 Accent 5" w:uiPriority="69" w:semiHidden="0" w:unhideWhenUsed="0"/>
+    <w:lsdException w:name="Dark List Accent 5" w:uiPriority="70" w:semiHidden="0" w:unhideWhenUsed="0"/>
+    <w:lsdException w:name="Colorful Shading Accent 5" w:uiPriority="71" w:semiHidden="0" w:unhideWhenUsed="0"/>
+    <w:lsdException w:name="Colorful List Accent 5" w:uiPriority="72" w:semiHidden="0" w:unhideWhenUsed="0"/>
+    <w:lsdException w:name="Colorful Grid Accent 5" w:uiPriority="73" w:semiHidden="0" w:unhideWhenUsed="0"/>
+    <w:lsdException w:name="Light Shading Accent 6" w:uiPriority="60" w:semiHidden="0" w:unhideWhenUsed="0"/>
+    <w:lsdException w:name="Light List Accent 6" w:uiPriority="61" w:semiHidden="0" w:unhideWhenUsed="0"/>
+    <w:lsdException w:name="Light Grid Accent 6" w:uiPriority="62" w:semiHidden="0" w:unhideWhenUsed="0"/>
+    <w:lsdException w:name="Medium Shading 1 Accent 6" w:uiPriority="63" w:semiHidden="0" w:unhideWhenUsed="0"/>
+    <w:lsdException w:name="Medium Shading 2 Accent 6" w:uiPriority="64" w:semiHidden="0" w:unhideWhenUsed="0"/>
+    <w:lsdException w:name="Medium List 1 Accent 6" w:uiPriority="65" w:semiHidden="0" w:unhideWhenUsed="0"/>
+    <w:lsdException w:name="Medium List 2 Accent 6" w:uiPriority="66" w:semiHidden="0" w:unhideWhenUsed="0"/>
+    <w:lsdException w:name="Medium Grid 1 Accent 6" w:uiPriority="67" w:semiHidden="0" w:unhideWhenUsed="0"/>
+    <w:lsdException w:name="Medium Grid 2 Accent 6" w:uiPriority="68" w:semiHidden="0" w:unhideWhenUsed="0"/>
+    <w:lsdException w:name="Medium Grid 3 Accent 6" w:uiPriority="69" w:semiHidden="0" w:unhideWhenUsed="0"/>
+    <w:lsdException w:name="Dark List Accent 6" w:uiPriority="70" w:semiHidden="0" w:unhideWhenUsed="0"/>
+    <w:lsdException w:name="Colorful Shading Accent 6" w:uiPriority="71" w:semiHidden="0" w:unhideWhenUsed="0"/>
+    <w:lsdException w:name="Colorful List Accent 6" w:uiPriority="72" w:semiHidden="0" w:unhideWhenUsed="0"/>
+    <w:lsdException w:name="Colorful Grid Accent 6" w:uiPriority="73" w:semiHidden="0" w:unhideWhenUsed="0"/>
+    <w:lsdException w:name="Subtle Emphasis" w:uiPriority="19" w:semiHidden="0" w:unhideWhenUsed="0" w:qFormat="1"/>
+    <w:lsdException w:name="Intense Emphasis" w:uiPriority="21" w:semiHidden="0" w:unhideWhenUsed="0" w:qFormat="1"/>
+    <w:lsdException w:name="Subtle Reference" w:uiPriority="31" w:semiHidden="0" w:unhideWhenUsed="0" w:qFormat="1"/>
+    <w:lsdException w:name="Intense Reference" w:uiPriority="32" w:semiHidden="0" w:unhideWhenUsed="0" w:qFormat="1"/>
+    <w:lsdException w:name="Book Title" w:uiPriority="33" w:semiHidden="0" w:unhideWhenUsed="0" w:qFormat="1"/>
     <w:lsdException w:name="Bibliography" w:uiPriority="37"/>
     <w:lsdException w:name="TOC Heading" w:uiPriority="39" w:qFormat="1"/>
   </w:latentStyles>
-  <w:style w:type="paragraph" w:default="1" w:styleId="Normal">
+  <w:style w:type="paragraph" w:styleId="Normal" w:default="1">
     <w:name w:val="Normal"/>
     <w:qFormat/>
-    <w:rsid w:val="0094418B"/>
+    <w:rsid w:val="0094418b"/>
+    <w:pPr>
+      <w:widowControl/>
+      <w:suppressAutoHyphens w:val="false"/>
+      <w:bidi w:val="0"/>
+      <w:jc w:val="left"/>
+    </w:pPr>
     <w:rPr>
+      <w:rFonts w:ascii="Times New Roman" w:hAnsi="Times New Roman" w:eastAsia="Arial Unicode MS" w:cs="Times New Roman"/>
+      <w:color w:val="00000A"/>
+      <w:kern w:val="0"/>
       <w:sz w:val="24"/>
       <w:szCs w:val="24"/>
-      <w:u w:color="00000A"/>
-      <w:lang w:eastAsia="en-US" w:bidi="ar-SA"/>
+      <w:u w:val="none" w:color="00000A"/>
+      <w:lang w:eastAsia="en-US" w:bidi="ar-SA" w:val="en-US"/>
     </w:rPr>
   </w:style>
-  <w:style w:type="character" w:default="1" w:styleId="DefaultParagraphFont">
+  <w:style w:type="character" w:styleId="DefaultParagraphFont" w:default="1">
     <w:name w:val="Default Paragraph Font"/>
     <w:uiPriority w:val="1"/>
     <w:semiHidden/>
     <w:unhideWhenUsed/>
+    <w:qFormat/>
+    <w:rPr/>
+  </w:style>
+  <w:style w:type="character" w:styleId="InternetLink" w:customStyle="1">
+    <w:name w:val="Internet Link"/>
+    <w:rsid w:val="0094418b"/>
+    <w:rPr>
+      <w:u w:val="single" w:color="00000A"/>
+    </w:rPr>
+  </w:style>
+  <w:style w:type="paragraph" w:styleId="Heading" w:customStyle="1">
+    <w:name w:val="Heading"/>
+    <w:basedOn w:val="Normal"/>
+    <w:next w:val="TextBody"/>
+    <w:qFormat/>
+    <w:rsid w:val="0094418b"/>
+    <w:pPr>
+      <w:keepNext w:val="true"/>
+      <w:spacing w:before="240" w:after="120"/>
+    </w:pPr>
+    <w:rPr>
+      <w:rFonts w:ascii="Liberation Sans" w:hAnsi="Liberation Sans" w:eastAsia="Adobe Blank" w:cs="FreeSans"/>
+      <w:sz w:val="28"/>
+      <w:szCs w:val="28"/>
+    </w:rPr>
+  </w:style>
+  <w:style w:type="paragraph" w:styleId="TextBody">
+    <w:name w:val="Body Text"/>
+    <w:basedOn w:val="Normal"/>
+    <w:rsid w:val="0094418b"/>
+    <w:pPr>
+      <w:spacing w:lineRule="auto" w:line="288" w:before="0" w:after="140"/>
+    </w:pPr>
+    <w:rPr/>
+  </w:style>
+  <w:style w:type="paragraph" w:styleId="List">
+    <w:name w:val="List"/>
+    <w:basedOn w:val="TextBody"/>
+    <w:rsid w:val="0094418b"/>
+    <w:pPr/>
+    <w:rPr>
+      <w:rFonts w:cs="FreeSans"/>
+    </w:rPr>
+  </w:style>
+  <w:style w:type="paragraph" w:styleId="Caption">
+    <w:name w:val="Caption"/>
+    <w:basedOn w:val="Normal"/>
+    <w:qFormat/>
+    <w:pPr>
+      <w:suppressLineNumbers/>
+      <w:spacing w:before="120" w:after="120"/>
+    </w:pPr>
+    <w:rPr>
+      <w:rFonts w:cs="FreeSans"/>
+      <w:i/>
+      <w:iCs/>
+      <w:sz w:val="24"/>
+      <w:szCs w:val="24"/>
+    </w:rPr>
+  </w:style>
+  <w:style w:type="paragraph" w:styleId="Index" w:customStyle="1">
+    <w:name w:val="Index"/>
+    <w:basedOn w:val="Normal"/>
+    <w:qFormat/>
+    <w:rsid w:val="0094418b"/>
+    <w:pPr>
+      <w:suppressLineNumbers/>
+    </w:pPr>
+    <w:rPr>
+      <w:rFonts w:cs="FreeSans"/>
+    </w:rPr>
+  </w:style>
+  <w:style w:type="paragraph" w:styleId="Caption1">
+    <w:name w:val="caption"/>
+    <w:basedOn w:val="Normal"/>
+    <w:qFormat/>
+    <w:rsid w:val="0094418b"/>
+    <w:pPr>
+      <w:suppressLineNumbers/>
+      <w:spacing w:before="120" w:after="120"/>
+    </w:pPr>
+    <w:rPr>
+      <w:rFonts w:cs="FreeSans"/>
+      <w:i/>
+      <w:iCs/>
+    </w:rPr>
+  </w:style>
+  <w:style w:type="paragraph" w:styleId="HeaderFooter" w:customStyle="1">
+    <w:name w:val="Header &amp; Footer"/>
+    <w:qFormat/>
+    <w:rsid w:val="0094418b"/>
+    <w:pPr>
+      <w:widowControl/>
+      <w:tabs>
+        <w:tab w:val="right" w:pos="9020" w:leader="none"/>
+      </w:tabs>
+      <w:bidi w:val="0"/>
+      <w:jc w:val="left"/>
+    </w:pPr>
+    <w:rPr>
+      <w:rFonts w:ascii="Helvetica Neue" w:hAnsi="Helvetica Neue" w:cs="Arial Unicode MS" w:eastAsia="Arial Unicode MS"/>
+      <w:color w:val="000000"/>
+      <w:kern w:val="0"/>
+      <w:sz w:val="24"/>
+      <w:szCs w:val="24"/>
+      <w:u w:val="none" w:color="00000A"/>
+      <w:lang w:val="en-US" w:eastAsia="zh-CN" w:bidi="hi-IN"/>
+    </w:rPr>
+  </w:style>
+  <w:style w:type="paragraph" w:styleId="Body" w:customStyle="1">
+    <w:name w:val="Body"/>
+    <w:qFormat/>
+    <w:rsid w:val="0094418b"/>
+    <w:pPr>
+      <w:widowControl/>
+      <w:bidi w:val="0"/>
+      <w:jc w:val="left"/>
+    </w:pPr>
+    <w:rPr>
+      <w:rFonts w:cs="Arial Unicode MS" w:ascii="Times New Roman" w:hAnsi="Times New Roman" w:eastAsia="Arial Unicode MS"/>
+      <w:color w:val="00000A"/>
+      <w:kern w:val="2"/>
+      <w:sz w:val="24"/>
+      <w:szCs w:val="24"/>
+      <w:u w:val="none" w:color="00000A"/>
+      <w:lang w:val="en-US" w:eastAsia="zh-CN" w:bidi="hi-IN"/>
+    </w:rPr>
+  </w:style>
+  <w:style w:type="paragraph" w:styleId="TableContents" w:customStyle="1">
+    <w:name w:val="Table Contents"/>
+    <w:basedOn w:val="Normal"/>
+    <w:qFormat/>
+    <w:rsid w:val="0094418b"/>
+    <w:pPr/>
+    <w:rPr>
+      <w:rFonts w:cs="Arial Unicode MS"/>
+      <w:kern w:val="2"/>
+    </w:rPr>
+  </w:style>
+  <w:style w:type="paragraph" w:styleId="PreformattedText" w:customStyle="1">
+    <w:name w:val="Preformatted Text"/>
+    <w:basedOn w:val="Normal"/>
+    <w:qFormat/>
+    <w:rsid w:val="0094418b"/>
+    <w:pPr/>
+    <w:rPr>
+      <w:rFonts w:ascii="Courier New" w:hAnsi="Courier New" w:eastAsia="Courier New" w:cs="Courier New"/>
+      <w:kern w:val="2"/>
+      <w:sz w:val="20"/>
+      <w:szCs w:val="20"/>
+    </w:rPr>
+  </w:style>
+  <w:style w:type="paragraph" w:styleId="Header">
+    <w:name w:val="Header"/>
+    <w:basedOn w:val="Normal"/>
+    <w:rsid w:val="0094418b"/>
+    <w:pPr/>
+    <w:rPr/>
+  </w:style>
+  <w:style w:type="paragraph" w:styleId="Footer">
+    <w:name w:val="Footer"/>
+    <w:basedOn w:val="Normal"/>
+    <w:rsid w:val="0094418b"/>
+    <w:pPr/>
+    <w:rPr/>
+  </w:style>
+  <w:style w:type="numbering" w:styleId="NoList" w:default="1">
+    <w:name w:val="No List"/>
+    <w:uiPriority w:val="99"/>
+    <w:semiHidden/>
+    <w:unhideWhenUsed/>
+    <w:qFormat/>
   </w:style>
   <w:style w:type="table" w:default="1" w:styleId="TableNormal">
     <w:name w:val="Normal Table"/>
@@ -1789,139 +1851,6 @@
         <w:right w:w="108" w:type="dxa"/>
       </w:tblCellMar>
     </w:tblPr>
-  </w:style>
-  <w:style w:type="numbering" w:default="1" w:styleId="NoList">
-    <w:name w:val="No List"/>
-    <w:uiPriority w:val="99"/>
-    <w:semiHidden/>
-    <w:unhideWhenUsed/>
-  </w:style>
-  <w:style w:type="character" w:customStyle="1" w:styleId="InternetLink">
-    <w:name w:val="Internet Link"/>
-    <w:rsid w:val="0094418B"/>
-    <w:rPr>
-      <w:u w:val="single" w:color="00000A"/>
-    </w:rPr>
-  </w:style>
-  <w:style w:type="paragraph" w:customStyle="1" w:styleId="Heading">
-    <w:name w:val="Heading"/>
-    <w:basedOn w:val="Normal"/>
-    <w:next w:val="BodyText"/>
-    <w:qFormat/>
-    <w:rsid w:val="0094418B"/>
-    <w:pPr>
-      <w:keepNext/>
-      <w:spacing w:before="240" w:after="120"/>
-    </w:pPr>
-    <w:rPr>
-      <w:rFonts w:ascii="Liberation Sans" w:eastAsia="Adobe Blank" w:hAnsi="Liberation Sans" w:cs="FreeSans"/>
-      <w:sz w:val="28"/>
-      <w:szCs w:val="28"/>
-    </w:rPr>
-  </w:style>
-  <w:style w:type="paragraph" w:styleId="BodyText">
-    <w:name w:val="Body Text"/>
-    <w:basedOn w:val="Normal"/>
-    <w:rsid w:val="0094418B"/>
-    <w:pPr>
-      <w:spacing w:after="140" w:line="288" w:lineRule="auto"/>
-    </w:pPr>
-  </w:style>
-  <w:style w:type="paragraph" w:styleId="List">
-    <w:name w:val="List"/>
-    <w:basedOn w:val="BodyText"/>
-    <w:rsid w:val="0094418B"/>
-    <w:rPr>
-      <w:rFonts w:cs="FreeSans"/>
-    </w:rPr>
-  </w:style>
-  <w:style w:type="paragraph" w:styleId="Caption">
-    <w:name w:val="caption"/>
-    <w:basedOn w:val="Normal"/>
-    <w:qFormat/>
-    <w:rsid w:val="0094418B"/>
-    <w:pPr>
-      <w:suppressLineNumbers/>
-      <w:spacing w:before="120" w:after="120"/>
-    </w:pPr>
-    <w:rPr>
-      <w:rFonts w:cs="FreeSans"/>
-      <w:i/>
-      <w:iCs/>
-    </w:rPr>
-  </w:style>
-  <w:style w:type="paragraph" w:customStyle="1" w:styleId="Index">
-    <w:name w:val="Index"/>
-    <w:basedOn w:val="Normal"/>
-    <w:qFormat/>
-    <w:rsid w:val="0094418B"/>
-    <w:pPr>
-      <w:suppressLineNumbers/>
-    </w:pPr>
-    <w:rPr>
-      <w:rFonts w:cs="FreeSans"/>
-    </w:rPr>
-  </w:style>
-  <w:style w:type="paragraph" w:customStyle="1" w:styleId="HeaderFooter">
-    <w:name w:val="Header &amp; Footer"/>
-    <w:qFormat/>
-    <w:rsid w:val="0094418B"/>
-    <w:pPr>
-      <w:tabs>
-        <w:tab w:val="right" w:pos="9020"/>
-      </w:tabs>
-    </w:pPr>
-    <w:rPr>
-      <w:rFonts w:ascii="Helvetica Neue" w:hAnsi="Helvetica Neue" w:cs="Arial Unicode MS"/>
-      <w:color w:val="000000"/>
-      <w:sz w:val="24"/>
-      <w:szCs w:val="24"/>
-      <w:u w:color="00000A"/>
-    </w:rPr>
-  </w:style>
-  <w:style w:type="paragraph" w:customStyle="1" w:styleId="Body">
-    <w:name w:val="Body"/>
-    <w:qFormat/>
-    <w:rsid w:val="0094418B"/>
-    <w:rPr>
-      <w:rFonts w:cs="Arial Unicode MS"/>
-      <w:kern w:val="2"/>
-      <w:sz w:val="24"/>
-      <w:szCs w:val="24"/>
-      <w:u w:color="00000A"/>
-    </w:rPr>
-  </w:style>
-  <w:style w:type="paragraph" w:customStyle="1" w:styleId="TableContents">
-    <w:name w:val="Table Contents"/>
-    <w:basedOn w:val="Normal"/>
-    <w:qFormat/>
-    <w:rsid w:val="0094418B"/>
-    <w:rPr>
-      <w:rFonts w:cs="Arial Unicode MS"/>
-      <w:kern w:val="2"/>
-    </w:rPr>
-  </w:style>
-  <w:style w:type="paragraph" w:customStyle="1" w:styleId="PreformattedText">
-    <w:name w:val="Preformatted Text"/>
-    <w:basedOn w:val="Normal"/>
-    <w:qFormat/>
-    <w:rsid w:val="0094418B"/>
-    <w:rPr>
-      <w:rFonts w:ascii="Courier New" w:eastAsia="Courier New" w:hAnsi="Courier New" w:cs="Courier New"/>
-      <w:kern w:val="2"/>
-      <w:sz w:val="20"/>
-      <w:szCs w:val="20"/>
-    </w:rPr>
-  </w:style>
-  <w:style w:type="paragraph" w:styleId="Header">
-    <w:name w:val="header"/>
-    <w:basedOn w:val="Normal"/>
-    <w:rsid w:val="0094418B"/>
-  </w:style>
-  <w:style w:type="paragraph" w:styleId="Footer">
-    <w:name w:val="footer"/>
-    <w:basedOn w:val="Normal"/>
-    <w:rsid w:val="0094418B"/>
   </w:style>
 </w:styles>
 </file>

</xml_diff>